<commit_message>
Added Function for gene cluster summaries to ClusteringFunctions.R
</commit_message>
<xml_diff>
--- a/CISC683_Project_Report.docx
+++ b/CISC683_Project_Report.docx
@@ -43,18 +43,39 @@
           </w:tcPr>
           <w:p>
             <w:pPr>
+              <w:pStyle w:val="AuthorAffiliation"/>
+            </w:pPr>
+          </w:p>
+        </w:tc>
+        <w:tc>
+          <w:tcPr>
+            <w:tcW w:w="5148" w:type="dxa"/>
+            <w:tcBorders>
+              <w:top w:val="nil"/>
+              <w:left w:val="nil"/>
+              <w:bottom w:val="nil"/>
+              <w:right w:val="nil"/>
+            </w:tcBorders>
+          </w:tcPr>
+          <w:p>
+            <w:pPr>
               <w:pStyle w:val="AuthorName"/>
             </w:pPr>
             <w:r>
-              <w:t>1st Author Name</w:t>
-            </w:r>
+              <w:t>Adam Pater-</w:t>
+            </w:r>
+            <w:proofErr w:type="spellStart"/>
+            <w:r>
+              <w:t>Faranda</w:t>
+            </w:r>
+            <w:proofErr w:type="spellEnd"/>
           </w:p>
           <w:p>
             <w:pPr>
               <w:pStyle w:val="AuthorAffiliation"/>
             </w:pPr>
             <w:r>
-              <w:t>Affiliation</w:t>
+              <w:t>University of Delaware</w:t>
             </w:r>
           </w:p>
           <w:p>
@@ -62,23 +83,21 @@
               <w:pStyle w:val="AuthorAffiliation"/>
             </w:pPr>
             <w:r>
-              <w:t>City</w:t>
-            </w:r>
-            <w:r>
-              <w:t>, Country</w:t>
+              <w:t>Newark</w:t>
+            </w:r>
+            <w:r>
+              <w:t xml:space="preserve">, </w:t>
+            </w:r>
+            <w:r>
+              <w:t>United States</w:t>
             </w:r>
           </w:p>
           <w:p>
             <w:pPr>
               <w:pStyle w:val="AuthorAffiliation"/>
             </w:pPr>
-            <w:proofErr w:type="gramStart"/>
-            <w:r>
-              <w:t>e</w:t>
-            </w:r>
-            <w:proofErr w:type="gramEnd"/>
-            <w:r>
-              <w:t>-mail address</w:t>
+            <w:r>
+              <w:t>abf@udel.edu</w:t>
             </w:r>
           </w:p>
         </w:tc>
@@ -94,97 +113,8 @@
           </w:tcPr>
           <w:p>
             <w:pPr>
-              <w:pStyle w:val="AuthorName"/>
-            </w:pPr>
-            <w:r>
-              <w:t>2nd Author Name</w:t>
-            </w:r>
-            <w:r>
-              <w:t xml:space="preserve"> </w:t>
-            </w:r>
-          </w:p>
-          <w:p>
-            <w:pPr>
               <w:pStyle w:val="AuthorAffiliation"/>
             </w:pPr>
-            <w:r>
-              <w:t>Affiliation</w:t>
-            </w:r>
-          </w:p>
-          <w:p>
-            <w:pPr>
-              <w:pStyle w:val="AuthorAffiliation"/>
-            </w:pPr>
-            <w:r>
-              <w:t>City, Country</w:t>
-            </w:r>
-          </w:p>
-          <w:p>
-            <w:pPr>
-              <w:pStyle w:val="AuthorAffiliation"/>
-            </w:pPr>
-            <w:proofErr w:type="gramStart"/>
-            <w:r>
-              <w:t>e</w:t>
-            </w:r>
-            <w:proofErr w:type="gramEnd"/>
-            <w:r>
-              <w:t>-mail address</w:t>
-            </w:r>
-          </w:p>
-        </w:tc>
-        <w:tc>
-          <w:tcPr>
-            <w:tcW w:w="5148" w:type="dxa"/>
-            <w:tcBorders>
-              <w:top w:val="nil"/>
-              <w:left w:val="nil"/>
-              <w:bottom w:val="nil"/>
-              <w:right w:val="nil"/>
-            </w:tcBorders>
-          </w:tcPr>
-          <w:p>
-            <w:pPr>
-              <w:pStyle w:val="AuthorName"/>
-            </w:pPr>
-            <w:r>
-              <w:t>3rd</w:t>
-            </w:r>
-            <w:r>
-              <w:t xml:space="preserve"> Author Name</w:t>
-            </w:r>
-            <w:r>
-              <w:t xml:space="preserve"> </w:t>
-            </w:r>
-          </w:p>
-          <w:p>
-            <w:pPr>
-              <w:pStyle w:val="AuthorAffiliation"/>
-            </w:pPr>
-            <w:r>
-              <w:t>Affiliation</w:t>
-            </w:r>
-          </w:p>
-          <w:p>
-            <w:pPr>
-              <w:pStyle w:val="AuthorAffiliation"/>
-            </w:pPr>
-            <w:r>
-              <w:t>City, Country</w:t>
-            </w:r>
-          </w:p>
-          <w:p>
-            <w:pPr>
-              <w:pStyle w:val="AuthorAffiliation"/>
-            </w:pPr>
-            <w:proofErr w:type="gramStart"/>
-            <w:r>
-              <w:t>e</w:t>
-            </w:r>
-            <w:proofErr w:type="gramEnd"/>
-            <w:r>
-              <w:t>-mail address</w:t>
-            </w:r>
           </w:p>
         </w:tc>
       </w:tr>
@@ -227,7 +157,22 @@
     </w:p>
     <w:p>
       <w:r>
-        <w:t xml:space="preserve">. </w:t>
+        <w:t xml:space="preserve">When applied to the analysis of gene expression, high throughput sequencing technology </w:t>
+      </w:r>
+      <w:r>
+        <w:t>can</w:t>
+      </w:r>
+      <w:r>
+        <w:t xml:space="preserve"> yield systems-level insights into molecular mechanisms underlying complex biological phenomena. </w:t>
+      </w:r>
+      <w:r>
+        <w:t xml:space="preserve">The </w:t>
+      </w:r>
+      <w:r>
+        <w:t xml:space="preserve">temporal dynamics of transcriptomic responses </w:t>
+      </w:r>
+      <w:r>
+        <w:t>are especially informative when it comes to unraveling the sequence of molecular events leading to observable changes in phenotype.  In this project, hierarchical clustering methods were used to group genes based on changes in expression following</w:t>
       </w:r>
     </w:p>
     <w:p>
@@ -242,797 +187,1442 @@
       </w:r>
     </w:p>
     <w:p>
-      <w:pPr>
-        <w:pStyle w:val="Heading1"/>
-      </w:pPr>
-      <w:r>
-        <w:rPr>
-          <w:highlight w:val="yellow"/>
-        </w:rPr>
-        <w:t>Related work &amp; Background</w:t>
-      </w:r>
-    </w:p>
-    <w:p>
-      <w:pPr>
-        <w:pStyle w:val="Heading1"/>
-        <w:rPr>
-          <w:highlight w:val="yellow"/>
-        </w:rPr>
-      </w:pPr>
-      <w:r>
-        <w:rPr>
-          <w:highlight w:val="yellow"/>
-        </w:rPr>
-        <w:t>Preliminary experiments &amp; Results</w:t>
-      </w:r>
-    </w:p>
-    <w:p>
-      <w:pPr>
-        <w:rPr>
-          <w:highlight w:val="yellow"/>
-        </w:rPr>
-      </w:pPr>
-    </w:p>
-    <w:p>
-      <w:r>
-        <w:t xml:space="preserve">This format is to be used for submissions that are published </w:t>
-      </w:r>
-      <w:r>
-        <w:t>in the conference proceedings. </w:t>
-      </w:r>
-      <w:r>
-        <w:t>We wish to give this volume a consistent, high-quality appearance.</w:t>
-      </w:r>
-      <w:r>
-        <w:t xml:space="preserve"> We therefore ask that authors follow some simple guidelines. </w:t>
-      </w:r>
-      <w:r>
-        <w:t>Y</w:t>
-      </w:r>
-      <w:r>
-        <w:t xml:space="preserve">ou should format your paper exactly like this document. </w:t>
-      </w:r>
-      <w:r>
-        <w:t xml:space="preserve">The easiest way to do this is to </w:t>
-      </w:r>
-      <w:r>
-        <w:t>r</w:t>
-      </w:r>
-      <w:r>
-        <w:t>eplace the content with your own material</w:t>
-      </w:r>
-      <w:r>
-        <w:t>.</w:t>
+      <w:r>
+        <w:t>In human cataract patients, posterior capsular opacification (PCO) is common post surgical complication</w:t>
       </w:r>
       <w:r>
         <w:t xml:space="preserve"> </w:t>
       </w:r>
-    </w:p>
-    <w:p>
-      <w:r>
-        <w:t>This document describes how to prepare your submissions using Microsoft Word on a PC or Mac. Specific instructions about accessing menu items in Word refer to the PC version of Word 2013.</w:t>
-      </w:r>
-    </w:p>
-    <w:p>
-      <w:r>
-        <w:t>On each page your material</w:t>
-      </w:r>
-      <w:r>
-        <w:t xml:space="preserve"> should fit within a rectang</w:t>
-      </w:r>
-      <w:r>
-        <w:t xml:space="preserve">le of </w:t>
-      </w:r>
-      <w:r>
-        <w:t xml:space="preserve">7 x 9.25 in </w:t>
-      </w:r>
-      <w:r>
-        <w:t>(</w:t>
-      </w:r>
-      <w:r>
-        <w:t>18 x 23.5 cm</w:t>
-      </w:r>
-      <w:r>
-        <w:t>), centered on a US letter page</w:t>
-      </w:r>
-      <w:r>
-        <w:t xml:space="preserve"> (8.5x11 </w:t>
-      </w:r>
-      <w:r>
-        <w:t>in)</w:t>
-      </w:r>
-      <w:r>
-        <w:t xml:space="preserve">, beginning </w:t>
-      </w:r>
-      <w:r>
-        <w:t>0.75 in</w:t>
-      </w:r>
-      <w:r>
-        <w:t xml:space="preserve"> </w:t>
-      </w:r>
-      <w:r>
-        <w:t>(</w:t>
-      </w:r>
-      <w:r>
-        <w:t>1.9 cm</w:t>
-      </w:r>
-      <w:r>
-        <w:t xml:space="preserve">) from the top of the page, with a </w:t>
-      </w:r>
-      <w:r>
-        <w:t xml:space="preserve">0.33 in </w:t>
-      </w:r>
-      <w:r>
-        <w:t>(</w:t>
-      </w:r>
-      <w:r>
-        <w:t>0</w:t>
-      </w:r>
-      <w:r>
-        <w:t>.85 cm</w:t>
-      </w:r>
-      <w:r>
-        <w:t>) space betwe</w:t>
-      </w:r>
-      <w:r>
-        <w:t xml:space="preserve">en two </w:t>
-      </w:r>
-      <w:r>
-        <w:t xml:space="preserve">3.3 in </w:t>
-      </w:r>
-      <w:r>
-        <w:t>(</w:t>
-      </w:r>
-      <w:r>
-        <w:t>8.4 cm</w:t>
-      </w:r>
-      <w:r>
-        <w:t>) columns</w:t>
-      </w:r>
-      <w:r>
-        <w:t xml:space="preserve">. </w:t>
-      </w:r>
-      <w:r>
-        <w:t xml:space="preserve">Right margins should be justified, not ragged. </w:t>
-      </w:r>
-      <w:r>
-        <w:t xml:space="preserve">Please be sure your document and </w:t>
-      </w:r>
-      <w:r>
-        <w:t xml:space="preserve">PDF </w:t>
-      </w:r>
-      <w:r>
-        <w:t>are US letter and not A4.</w:t>
-      </w:r>
-    </w:p>
-    <w:p>
-      <w:r>
-        <w:t xml:space="preserve">The styles contained in this document have been modified from the default styles to reflect ACM formatting conventions. For example, content paragraphs </w:t>
-      </w:r>
-      <w:r>
-        <w:t xml:space="preserve">like this one </w:t>
-      </w:r>
-      <w:r>
-        <w:t xml:space="preserve">are formatted using the </w:t>
-      </w:r>
-      <w:r>
-        <w:rPr>
-          <w:rStyle w:val="StyleDescriptionChar"/>
-        </w:rPr>
-        <w:t>Normal</w:t>
-      </w:r>
-      <w:r>
-        <w:t xml:space="preserve"> style.</w:t>
-      </w:r>
-    </w:p>
-    <w:p>
-      <w:pPr>
-        <w:pStyle w:val="Heading2"/>
-      </w:pPr>
-      <w:r>
-        <w:t>Title and Authors</w:t>
-      </w:r>
-    </w:p>
-    <w:p>
-      <w:r>
-        <w:t>Your paper’s title, authors</w:t>
-      </w:r>
-      <w:r>
-        <w:t>,</w:t>
-      </w:r>
-      <w:r>
-        <w:t xml:space="preserve"> and affiliations should run across the full width of the page i</w:t>
-      </w:r>
-      <w:r>
-        <w:t xml:space="preserve">n a single column </w:t>
-      </w:r>
-      <w:r>
-        <w:t xml:space="preserve">7 in </w:t>
-      </w:r>
-      <w:r>
-        <w:t>(</w:t>
-      </w:r>
-      <w:r>
-        <w:t>1</w:t>
-      </w:r>
-      <w:r>
-        <w:t>7</w:t>
-      </w:r>
-      <w:r>
-        <w:t>.8 cm</w:t>
-      </w:r>
-      <w:r>
-        <w:t>) wide</w:t>
-      </w:r>
-      <w:r>
-        <w:t xml:space="preserve">. </w:t>
-      </w:r>
-      <w:r>
-        <w:t xml:space="preserve">The title should be in </w:t>
-      </w:r>
-      <w:r>
-        <w:t xml:space="preserve">Helvetica or </w:t>
-      </w:r>
-      <w:r>
-        <w:t>Arial</w:t>
-      </w:r>
-      <w:r>
-        <w:t xml:space="preserve"> 18-point bold</w:t>
-      </w:r>
-      <w:r>
-        <w:t xml:space="preserve"> (the </w:t>
-      </w:r>
-      <w:r>
-        <w:rPr>
-          <w:rStyle w:val="StyleDescriptionChar"/>
-        </w:rPr>
-        <w:t>Title</w:t>
-      </w:r>
-      <w:r>
-        <w:t xml:space="preserve"> style in this document)</w:t>
-      </w:r>
-      <w:r>
-        <w:t xml:space="preserve">. </w:t>
-      </w:r>
-      <w:r>
-        <w:t xml:space="preserve">Authors’ names should be in Times </w:t>
-      </w:r>
-      <w:r>
-        <w:t xml:space="preserve">New </w:t>
-      </w:r>
-      <w:r>
-        <w:t>Roman</w:t>
-      </w:r>
-      <w:r>
-        <w:t xml:space="preserve"> or Times Roman</w:t>
-      </w:r>
-      <w:r>
-        <w:t xml:space="preserve"> 12-point bold</w:t>
-      </w:r>
-      <w:r>
-        <w:t xml:space="preserve"> (</w:t>
-      </w:r>
-      <w:r>
-        <w:rPr>
-          <w:rStyle w:val="StyleDescriptionChar"/>
-        </w:rPr>
-        <w:t>Author Name</w:t>
-      </w:r>
-      <w:r>
-        <w:t xml:space="preserve"> style)</w:t>
-      </w:r>
-      <w:r>
-        <w:t xml:space="preserve">, and affiliations in </w:t>
-      </w:r>
-      <w:r>
-        <w:t xml:space="preserve">the font as </w:t>
-      </w:r>
-      <w:r>
-        <w:t>12-point</w:t>
-      </w:r>
-      <w:r>
-        <w:t xml:space="preserve"> </w:t>
-      </w:r>
-      <w:r>
-        <w:t xml:space="preserve">regular </w:t>
-      </w:r>
-      <w:r>
-        <w:t>(</w:t>
-      </w:r>
-      <w:r>
-        <w:rPr>
-          <w:rStyle w:val="StyleDescriptionChar"/>
-        </w:rPr>
-        <w:t>Author Affiliation</w:t>
-      </w:r>
-      <w:r>
-        <w:t xml:space="preserve"> style)</w:t>
-      </w:r>
-      <w:r>
-        <w:t>.</w:t>
-      </w:r>
-    </w:p>
-    <w:p>
-      <w:r>
-        <w:t xml:space="preserve">To position names and </w:t>
-      </w:r>
-      <w:proofErr w:type="gramStart"/>
-      <w:r>
-        <w:t>addresses,</w:t>
-      </w:r>
-      <w:proofErr w:type="gramEnd"/>
-      <w:r>
-        <w:t xml:space="preserve"> use a single-row table with invisible borders, as in this document</w:t>
-      </w:r>
-      <w:r>
-        <w:t xml:space="preserve">. </w:t>
-      </w:r>
-      <w:r>
-        <w:t>Alternatively, if only one address is needed, use a centered tab stop to center all name and address text on the page; for two addresses, use two centered tab stops, and so on. For more than three authors, you may have to place some address information in a footnote, or in a named section at the end of your paper. Leave one 10-p</w:t>
-      </w:r>
-      <w:r>
-        <w:t>oin</w:t>
-      </w:r>
-      <w:r>
-        <w:t>t line of white space below the last line of affiliations</w:t>
-      </w:r>
-      <w:r>
-        <w:t xml:space="preserve">. </w:t>
-      </w:r>
-    </w:p>
-    <w:p>
-      <w:pPr>
-        <w:spacing w:before="120" w:after="0"/>
-        <w:rPr>
-          <w:rFonts w:ascii="Arial" w:hAnsi="Arial" w:cs="Arial"/>
-          <w:b/>
-          <w:sz w:val="18"/>
-          <w:szCs w:val="18"/>
-        </w:rPr>
-      </w:pPr>
-      <w:r>
-        <w:rPr>
-          <w:rFonts w:ascii="Arial" w:hAnsi="Arial" w:cs="Arial"/>
-          <w:b/>
-          <w:sz w:val="18"/>
-          <w:szCs w:val="18"/>
-        </w:rPr>
-        <w:lastRenderedPageBreak/>
-        <w:t xml:space="preserve">Adding </w:t>
-      </w:r>
-      <w:r>
-        <w:rPr>
-          <w:rFonts w:ascii="Arial" w:hAnsi="Arial" w:cs="Arial"/>
-          <w:b/>
-          <w:sz w:val="18"/>
-          <w:szCs w:val="18"/>
-        </w:rPr>
-        <w:t>and</w:t>
-      </w:r>
-      <w:r>
-        <w:rPr>
-          <w:rFonts w:ascii="Arial" w:hAnsi="Arial" w:cs="Arial"/>
-          <w:b/>
-          <w:sz w:val="18"/>
-          <w:szCs w:val="18"/>
-        </w:rPr>
-        <w:t xml:space="preserve"> Removing Author Fields Above</w:t>
-      </w:r>
-    </w:p>
-    <w:p>
-      <w:r>
-        <w:t xml:space="preserve">If you need a </w:t>
-      </w:r>
-      <w:r>
-        <w:t>4</w:t>
-      </w:r>
-      <w:r>
-        <w:rPr>
-          <w:vertAlign w:val="superscript"/>
-        </w:rPr>
-        <w:t>th</w:t>
-      </w:r>
-      <w:r>
-        <w:t xml:space="preserve"> block for </w:t>
-      </w:r>
-      <w:r>
-        <w:t>an additional author</w:t>
-      </w:r>
-      <w:r>
-        <w:t xml:space="preserve"> with </w:t>
-      </w:r>
-      <w:r>
-        <w:t>a different affiliation</w:t>
-      </w:r>
-      <w:r>
-        <w:t>,</w:t>
-      </w:r>
-      <w:r>
-        <w:t xml:space="preserve"> </w:t>
-      </w:r>
-      <w:r>
-        <w:t>click on the table, click “layout” under “table tools”, and click “insert left” or “insert right”.</w:t>
-      </w:r>
-      <w:r>
-        <w:t xml:space="preserve"> </w:t>
-      </w:r>
-      <w:r>
-        <w:t xml:space="preserve">Then </w:t>
-      </w:r>
-      <w:r>
-        <w:t>right-</w:t>
-      </w:r>
-      <w:r>
-        <w:t>click</w:t>
-      </w:r>
-      <w:r>
-        <w:t xml:space="preserve"> anywhere on the table</w:t>
-      </w:r>
-      <w:r>
-        <w:t xml:space="preserve">, </w:t>
-      </w:r>
-      <w:r>
-        <w:t xml:space="preserve">click </w:t>
-      </w:r>
-      <w:r>
-        <w:t>“Table Properties”</w:t>
-      </w:r>
-      <w:r>
-        <w:t>,</w:t>
-      </w:r>
-      <w:r>
-        <w:t xml:space="preserve"> and within the </w:t>
-      </w:r>
-      <w:r>
-        <w:t>“</w:t>
-      </w:r>
-      <w:r>
-        <w:t>Table</w:t>
-      </w:r>
-      <w:r>
-        <w:t>”</w:t>
-      </w:r>
-      <w:r>
-        <w:t xml:space="preserve"> </w:t>
-      </w:r>
-      <w:r>
-        <w:t>t</w:t>
-      </w:r>
-      <w:r>
-        <w:t xml:space="preserve">ab, click the tab box for “Preferred Width” </w:t>
-      </w:r>
-      <w:r>
-        <w:t xml:space="preserve">and </w:t>
-      </w:r>
-      <w:r>
-        <w:t xml:space="preserve">enter </w:t>
-      </w:r>
-      <w:r>
-        <w:t>“</w:t>
-      </w:r>
-      <w:r>
-        <w:t>7</w:t>
-      </w:r>
-      <w:r>
-        <w:t>”.</w:t>
-      </w:r>
-    </w:p>
-    <w:p>
-      <w:r>
-        <w:t xml:space="preserve">If you need </w:t>
-      </w:r>
-      <w:r>
-        <w:t>author blocks for only 1 or 2 authors</w:t>
-      </w:r>
-      <w:r>
-        <w:t xml:space="preserve">, you should </w:t>
-      </w:r>
-      <w:r>
-        <w:t xml:space="preserve">remove one </w:t>
-      </w:r>
-      <w:r>
-        <w:t>column from the table. R</w:t>
-      </w:r>
-      <w:r>
-        <w:t>ight-c</w:t>
-      </w:r>
-      <w:r>
-        <w:t xml:space="preserve">lick in the unwanted cell, </w:t>
-      </w:r>
-      <w:r>
-        <w:t>click “Delete Cell</w:t>
-      </w:r>
-      <w:r>
-        <w:t>”</w:t>
-      </w:r>
-      <w:r>
-        <w:t>,</w:t>
-      </w:r>
-      <w:r>
-        <w:t xml:space="preserve"> </w:t>
-      </w:r>
-      <w:r>
-        <w:t xml:space="preserve">click </w:t>
-      </w:r>
-      <w:r>
-        <w:t>“Delete entire column</w:t>
-      </w:r>
-      <w:r>
-        <w:t>”</w:t>
-      </w:r>
-      <w:r>
-        <w:t>,</w:t>
-      </w:r>
-      <w:r>
-        <w:t xml:space="preserve"> </w:t>
-      </w:r>
-      <w:proofErr w:type="gramStart"/>
-      <w:r>
-        <w:t>then</w:t>
-      </w:r>
-      <w:proofErr w:type="gramEnd"/>
-      <w:r>
-        <w:t xml:space="preserve"> click </w:t>
-      </w:r>
-      <w:r>
-        <w:t>“</w:t>
-      </w:r>
-      <w:r>
-        <w:t>OK</w:t>
-      </w:r>
-      <w:r>
-        <w:t>”</w:t>
-      </w:r>
-      <w:r>
-        <w:t>. Repeat if necessary</w:t>
-      </w:r>
-      <w:r>
-        <w:t>.</w:t>
-      </w:r>
-    </w:p>
-    <w:p>
-      <w:pPr>
-        <w:pStyle w:val="Heading1"/>
-      </w:pPr>
-      <w:r>
-        <w:rPr>
-          <w:highlight w:val="yellow"/>
-        </w:rPr>
-        <w:t>Related work &amp; Background</w:t>
-      </w:r>
-    </w:p>
-    <w:p>
-      <w:pPr>
-        <w:rPr>
-          <w:color w:val="000000"/>
-        </w:rPr>
-      </w:pPr>
-      <w:r>
-        <w:t>Every submission should begin with an abstract of about 150 words, followed by a set of keywords. The abstract and keywords should be placed in the left column of the first page under the left half of the title. The abstract should be a concise statement of the problem, approach</w:t>
-      </w:r>
-      <w:r>
-        <w:t>,</w:t>
-      </w:r>
-      <w:r>
-        <w:t xml:space="preserve"> and conclusions of the work described</w:t>
-      </w:r>
-      <w:r>
-        <w:t xml:space="preserve">. </w:t>
-      </w:r>
-      <w:r>
-        <w:rPr>
-          <w:color w:val="000000"/>
-        </w:rPr>
-        <w:t>It should clearly state the paper</w:t>
-      </w:r>
-      <w:r>
-        <w:rPr>
-          <w:color w:val="000000"/>
-        </w:rPr>
-        <w:t>’</w:t>
-      </w:r>
-      <w:r>
-        <w:rPr>
-          <w:color w:val="000000"/>
-        </w:rPr>
-        <w:t>s contribution to the field of HCI.</w:t>
-      </w:r>
-    </w:p>
-    <w:p>
-      <w:pPr>
-        <w:pStyle w:val="Heading2"/>
-      </w:pPr>
-      <w:r>
-        <w:t>Normal or Body Text</w:t>
-      </w:r>
-    </w:p>
-    <w:p>
-      <w:r>
-        <w:t xml:space="preserve">Please use 10-point </w:t>
-      </w:r>
-      <w:r>
-        <w:t xml:space="preserve">Times New Roman </w:t>
-      </w:r>
-      <w:r>
-        <w:t xml:space="preserve">or Times Roman </w:t>
-      </w:r>
-      <w:r>
-        <w:t xml:space="preserve">font </w:t>
-      </w:r>
-      <w:r>
-        <w:t xml:space="preserve">(the </w:t>
-      </w:r>
-      <w:r>
-        <w:rPr>
-          <w:rStyle w:val="StyleDescriptionChar"/>
-        </w:rPr>
-        <w:t>Normal</w:t>
-      </w:r>
-      <w:r>
-        <w:t xml:space="preserve"> style) </w:t>
-      </w:r>
-      <w:r>
-        <w:t xml:space="preserve">or, if this is unavailable, another proportional font with serifs, as close as possible in appearance to Times </w:t>
-      </w:r>
-      <w:r>
-        <w:t xml:space="preserve">New </w:t>
-      </w:r>
-      <w:r>
-        <w:t xml:space="preserve">Roman 10-point. </w:t>
-      </w:r>
-      <w:r>
-        <w:t xml:space="preserve">Other than </w:t>
-      </w:r>
-      <w:r>
-        <w:t xml:space="preserve">Helvetica or </w:t>
-      </w:r>
-      <w:r>
-        <w:t>Arial headings, p</w:t>
-      </w:r>
-      <w:r>
-        <w:t xml:space="preserve">lease use </w:t>
-      </w:r>
-      <w:proofErr w:type="gramStart"/>
-      <w:r>
-        <w:t>sans-serif</w:t>
-      </w:r>
-      <w:proofErr w:type="gramEnd"/>
-      <w:r>
-        <w:t xml:space="preserve"> or non-proportional fonts only for special purposes, such as source code text.</w:t>
-      </w:r>
-    </w:p>
-    <w:p>
-      <w:pPr>
-        <w:pStyle w:val="Heading2"/>
-      </w:pPr>
-      <w:r>
-        <w:t>First Page Copyright Notice</w:t>
-      </w:r>
-    </w:p>
-    <w:p>
-      <w:pPr>
-        <w:spacing w:after="0"/>
-        <w:rPr>
-          <w:color w:val="000000"/>
-        </w:rPr>
-      </w:pPr>
-      <w:r>
-        <w:rPr>
-          <w:color w:val="000000"/>
-        </w:rPr>
-        <w:t>This sample word document has the correct ACM SIGCHI copyright notice in place (see page 1, bottom of column 1)</w:t>
-      </w:r>
-      <w:r>
-        <w:rPr>
-          <w:color w:val="000000"/>
-        </w:rPr>
-        <w:t>.</w:t>
-      </w:r>
-      <w:r>
-        <w:rPr>
-          <w:color w:val="000000"/>
-        </w:rPr>
-        <w:t xml:space="preserve"> </w:t>
-      </w:r>
-      <w:r>
-        <w:rPr>
-          <w:color w:val="000000"/>
-        </w:rPr>
-        <w:t xml:space="preserve">Accepted papers will be distributed in the </w:t>
-      </w:r>
-      <w:r>
-        <w:rPr>
-          <w:color w:val="000000"/>
-        </w:rPr>
-        <w:t>c</w:t>
-      </w:r>
-      <w:r>
-        <w:rPr>
-          <w:color w:val="000000"/>
-        </w:rPr>
-        <w:t xml:space="preserve">onference </w:t>
-      </w:r>
-      <w:r>
-        <w:rPr>
-          <w:color w:val="000000"/>
-        </w:rPr>
-        <w:t>p</w:t>
-      </w:r>
-      <w:r>
-        <w:rPr>
-          <w:color w:val="000000"/>
-        </w:rPr>
-        <w:t>ublications. They will also be placed in the ACM Digital Library, where they will remain accessible to thousands of research</w:t>
-      </w:r>
-      <w:r>
-        <w:rPr>
-          <w:color w:val="000000"/>
-        </w:rPr>
-        <w:t>ers and practitioners worldwide</w:t>
-      </w:r>
-      <w:r>
-        <w:rPr>
-          <w:color w:val="000000"/>
-        </w:rPr>
-        <w:t>.</w:t>
-      </w:r>
-      <w:r>
-        <w:rPr>
-          <w:color w:val="000000"/>
-        </w:rPr>
-        <w:t xml:space="preserve"> </w:t>
-      </w:r>
-      <w:r>
-        <w:rPr>
-          <w:color w:val="000000"/>
-        </w:rPr>
-        <w:t>ACM’s copyright and permissions policy</w:t>
-      </w:r>
-      <w:r>
-        <w:rPr>
-          <w:color w:val="000000"/>
-        </w:rPr>
-        <w:t xml:space="preserve"> is here:</w:t>
-      </w:r>
-    </w:p>
-    <w:p>
-      <w:pPr>
-        <w:rPr>
-          <w:color w:val="000000"/>
-        </w:rPr>
-      </w:pPr>
       <w:hyperlink r:id="rId9" w:history="1">
         <w:r>
           <w:rPr>
             <w:rStyle w:val="Hyperlink"/>
           </w:rPr>
-          <w:t>http://acm.org/publications/policies/copyright_policy</w:t>
+          <w:t>[1]</w:t>
         </w:r>
       </w:hyperlink>
+      <w:r>
+        <w:t>.  The lens of the eye is a clear, ellipsoidal structure that focuses incoming light on the retina.  It consists of a mass of lens fiber cells, surrounded by a capsular membrane.  The anterior inner surface of this membrane is lined with lens epithelial c</w:t>
+      </w:r>
+      <w:r>
+        <w:t xml:space="preserve">ells (LEC) </w:t>
+      </w:r>
+      <w:hyperlink r:id="rId10" w:history="1">
+        <w:r>
+          <w:rPr>
+            <w:rStyle w:val="Hyperlink"/>
+          </w:rPr>
+          <w:t>[1]</w:t>
+        </w:r>
+      </w:hyperlink>
+      <w:r>
+        <w:t>.   When a cataract forms, these normally clear cells become cloudy and obscure the patient’s vision.  The procedure to remove a cataract involves the removal of the fibers through an incision in the capsular membrane, mechanical disruption and removal of opacified fibers, and placement of an artificial lens inside the capsular bag</w:t>
+      </w:r>
+      <w:r>
+        <w:t xml:space="preserve"> </w:t>
+      </w:r>
+      <w:hyperlink r:id="rId11" w:history="1">
+        <w:r>
+          <w:rPr>
+            <w:rStyle w:val="Hyperlink"/>
+          </w:rPr>
+          <w:t>[1]</w:t>
+        </w:r>
+      </w:hyperlink>
+      <w:r>
+        <w:t>.  </w:t>
+      </w:r>
     </w:p>
     <w:p>
-      <w:pPr>
-        <w:pStyle w:val="Heading2"/>
-      </w:pPr>
-      <w:r>
-        <w:t>Subsequent Pages</w:t>
+      <w:r>
+        <w:t>Lens epithelial cells left behind after surgery can undergo an epithelial to mesenchymal transition (EMT) and migrate behind the replacement lens, to the capsule’s posterior.  There they can form opaque, fibrotic plaques that interfere with patient’s vision</w:t>
+      </w:r>
+      <w:r>
+        <w:t xml:space="preserve"> </w:t>
+      </w:r>
+      <w:hyperlink r:id="rId12" w:history="1">
+        <w:r>
+          <w:rPr>
+            <w:rStyle w:val="Hyperlink"/>
+          </w:rPr>
+          <w:t>[1]</w:t>
+        </w:r>
+      </w:hyperlink>
+      <w:r>
+        <w:t>.  By studying the mechanisms through which the surgical procedure triggers EMT, we may find new ways to prevent, or reduce the likelihood of PCO in cataract patients after their surgery.</w:t>
       </w:r>
     </w:p>
     <w:p>
       <w:r>
-        <w:t>On pages beyond the first, start at the top of the page and continue in double-column format</w:t>
-      </w:r>
-      <w:r>
+        <w:t>The process of EMT in residual LEC involves highly coordinated changes in gene expression.  These changes are believed to be dependent on a variety of extracellular signals that arise as a result of mechanical tissue damage</w:t>
+      </w:r>
+      <w:r>
+        <w:t xml:space="preserve"> </w:t>
+      </w:r>
+      <w:hyperlink r:id="rId13" w:history="1">
+        <w:r>
+          <w:rPr>
+            <w:rStyle w:val="Hyperlink"/>
+          </w:rPr>
+          <w:t>[2].  </w:t>
+        </w:r>
+      </w:hyperlink>
+      <w:r>
+        <w:t>With high-throughput RNA sequencing assays (RNA-</w:t>
+      </w:r>
+      <w:proofErr w:type="spellStart"/>
+      <w:r>
+        <w:t>Seq</w:t>
+      </w:r>
+      <w:proofErr w:type="spellEnd"/>
+      <w:r>
+        <w:t xml:space="preserve">) it is possible to measure changes in the expression level for thousands of genes simultaneously.  Based on observed changes in expression it may be possible to infer which signals are driving this profound change in phenotype. Using RNA-Sequencing data collected from a mouse model, the goal of this project is to evaluate </w:t>
+      </w:r>
+      <w:r>
+        <w:t xml:space="preserve">the suitability of hierarchical clustering methods for identifying </w:t>
+      </w:r>
+      <w:r>
+        <w:t>time dependent changes in gene expression</w:t>
+      </w:r>
+      <w:r>
+        <w:t xml:space="preserve"> following cataract surgery.  </w:t>
+      </w:r>
+    </w:p>
+    <w:p>
+      <w:r>
+        <w:lastRenderedPageBreak/>
+        <w:t>Hierarchical</w:t>
+      </w:r>
+      <w:r>
+        <w:t xml:space="preserve"> clustering methods</w:t>
+      </w:r>
+      <w:r>
+        <w:t xml:space="preserve"> assign data points to clusters based on their distances from one another.  Data points that are more similar tend to be assigned to the same cluster.  For each sample in an RNA Sequencing experiment, abundance measurements are collected for thou</w:t>
+      </w:r>
+      <w:r>
+        <w:t xml:space="preserve">sands of genes simultaneously.  Clustering methods can be used to evaluate which </w:t>
+      </w:r>
+      <w:r>
+        <w:t>samples, or which genes are most similar to one another.  In this context, the data points being clustered c</w:t>
+      </w:r>
+      <w:r>
+        <w:t xml:space="preserve">an wither be genes or samples.  In this work, various applications of hierarchical clustering were explored in order to mine </w:t>
+      </w:r>
+    </w:p>
+    <w:p>
+      <w:pPr>
+        <w:pStyle w:val="Heading1"/>
+      </w:pPr>
+      <w:r>
+        <w:rPr>
+          <w:highlight w:val="yellow"/>
+        </w:rPr>
+        <w:t>Related work &amp; Background</w:t>
+      </w:r>
+    </w:p>
+    <w:p>
+      <w:pPr>
+        <w:pStyle w:val="Heading1"/>
+      </w:pPr>
+      <w:r>
+        <w:rPr>
+          <w:highlight w:val="yellow"/>
+        </w:rPr>
+        <w:t>METHOD</w:t>
+      </w:r>
+    </w:p>
+    <w:p>
+      <w:r>
+        <w:t>To simulate cataract surgery, the</w:t>
+      </w:r>
+      <w:r>
+        <w:t xml:space="preserve"> entire mass of lens fiber cells </w:t>
+      </w:r>
+      <w:r>
+        <w:t xml:space="preserve">was surgically removed from the lens capsule.  The lens capsule or ‘capsular-bag’ was left in place and the incision was closed with a suture.  The capsular bag was later harvested, at intervals between 0 and 48 hours, for RNA extraction, library preparation and sequencing.  </w:t>
+      </w:r>
+    </w:p>
+    <w:p>
+      <w:r>
+        <w:t xml:space="preserve">Three biological replicates were sequenced for each time point.  Each replicate consisted of pooled capsular-bags from 5 individual mice.  Simulated cataract surgeries were carried out over a </w:t>
+      </w:r>
+      <w:proofErr w:type="gramStart"/>
+      <w:r>
+        <w:t>two</w:t>
+      </w:r>
+      <w:r>
+        <w:t xml:space="preserve"> </w:t>
+      </w:r>
+      <w:r>
+        <w:t>year</w:t>
+      </w:r>
+      <w:proofErr w:type="gramEnd"/>
+      <w:r>
+        <w:t xml:space="preserve"> period. </w:t>
+      </w:r>
+      <w:r>
+        <w:t xml:space="preserve"> Capsular bags were harvested at 0, 6, 24 and 48 hours after surgery.  </w:t>
+      </w:r>
+      <w:r>
+        <w:t xml:space="preserve"> Sequencing was conducted at two different laboratories, the Delaware Biotechnology Insti</w:t>
+      </w:r>
+      <w:r>
+        <w:t>tute (DBI) and DNA Link (DNA) (Table 1).  For the 0 hour and 24 hour time points, each laboratory sequenced there independent replicates.</w:t>
+      </w:r>
+    </w:p>
+    <w:tbl>
+      <w:tblPr>
+        <w:tblStyle w:val="TableGrid"/>
+        <w:tblpPr w:leftFromText="180" w:rightFromText="180" w:vertAnchor="text" w:horzAnchor="page" w:tblpX="6589" w:tblpY="130"/>
+        <w:tblW w:w="0" w:type="auto"/>
+        <w:tblBorders>
+          <w:top w:val="none" w:sz="0" w:space="0" w:color="auto"/>
+          <w:left w:val="none" w:sz="0" w:space="0" w:color="auto"/>
+          <w:bottom w:val="none" w:sz="0" w:space="0" w:color="auto"/>
+          <w:right w:val="none" w:sz="0" w:space="0" w:color="auto"/>
+          <w:insideH w:val="none" w:sz="0" w:space="0" w:color="auto"/>
+          <w:insideV w:val="none" w:sz="0" w:space="0" w:color="auto"/>
+        </w:tblBorders>
+        <w:tblLook w:val="04A0" w:firstRow="1" w:lastRow="0" w:firstColumn="1" w:lastColumn="0" w:noHBand="0" w:noVBand="1"/>
+      </w:tblPr>
+      <w:tblGrid>
+        <w:gridCol w:w="1150"/>
+        <w:gridCol w:w="913"/>
+        <w:gridCol w:w="913"/>
+        <w:gridCol w:w="913"/>
+        <w:gridCol w:w="863"/>
+      </w:tblGrid>
+      <w:tr>
+        <w:tc>
+          <w:tcPr>
+            <w:tcW w:w="1150" w:type="dxa"/>
+            <w:tcBorders>
+              <w:bottom w:val="single" w:sz="4" w:space="0" w:color="auto"/>
+              <w:right w:val="single" w:sz="4" w:space="0" w:color="auto"/>
+            </w:tcBorders>
+          </w:tcPr>
+          <w:p>
+            <w:r>
+              <w:t>Interval</w:t>
+            </w:r>
+          </w:p>
+        </w:tc>
+        <w:tc>
+          <w:tcPr>
+            <w:tcW w:w="913" w:type="dxa"/>
+            <w:tcBorders>
+              <w:left w:val="single" w:sz="4" w:space="0" w:color="auto"/>
+              <w:bottom w:val="single" w:sz="4" w:space="0" w:color="auto"/>
+            </w:tcBorders>
+          </w:tcPr>
+          <w:p>
+            <w:r>
+              <w:t>0 Hours</w:t>
+            </w:r>
+          </w:p>
+        </w:tc>
+        <w:tc>
+          <w:tcPr>
+            <w:tcW w:w="913" w:type="dxa"/>
+            <w:tcBorders>
+              <w:bottom w:val="single" w:sz="4" w:space="0" w:color="auto"/>
+            </w:tcBorders>
+          </w:tcPr>
+          <w:p>
+            <w:r>
+              <w:t>6 Hours</w:t>
+            </w:r>
+          </w:p>
+        </w:tc>
+        <w:tc>
+          <w:tcPr>
+            <w:tcW w:w="913" w:type="dxa"/>
+            <w:tcBorders>
+              <w:bottom w:val="single" w:sz="4" w:space="0" w:color="auto"/>
+            </w:tcBorders>
+          </w:tcPr>
+          <w:p>
+            <w:r>
+              <w:t>24 Hours</w:t>
+            </w:r>
+          </w:p>
+        </w:tc>
+        <w:tc>
+          <w:tcPr>
+            <w:tcW w:w="863" w:type="dxa"/>
+            <w:tcBorders>
+              <w:bottom w:val="single" w:sz="4" w:space="0" w:color="auto"/>
+            </w:tcBorders>
+          </w:tcPr>
+          <w:p>
+            <w:r>
+              <w:t>48 Hours</w:t>
+            </w:r>
+          </w:p>
+        </w:tc>
+      </w:tr>
+      <w:tr>
+        <w:tc>
+          <w:tcPr>
+            <w:tcW w:w="1150" w:type="dxa"/>
+            <w:tcBorders>
+              <w:top w:val="single" w:sz="4" w:space="0" w:color="auto"/>
+              <w:right w:val="single" w:sz="4" w:space="0" w:color="auto"/>
+            </w:tcBorders>
+          </w:tcPr>
+          <w:p>
+            <w:r>
+              <w:t>Sequencing Lab(s)</w:t>
+            </w:r>
+          </w:p>
+        </w:tc>
+        <w:tc>
+          <w:tcPr>
+            <w:tcW w:w="913" w:type="dxa"/>
+            <w:tcBorders>
+              <w:top w:val="single" w:sz="4" w:space="0" w:color="auto"/>
+              <w:left w:val="single" w:sz="4" w:space="0" w:color="auto"/>
+            </w:tcBorders>
+          </w:tcPr>
+          <w:p>
+            <w:r>
+              <w:t>DBI, DNA</w:t>
+            </w:r>
+          </w:p>
+        </w:tc>
+        <w:tc>
+          <w:tcPr>
+            <w:tcW w:w="913" w:type="dxa"/>
+            <w:tcBorders>
+              <w:top w:val="single" w:sz="4" w:space="0" w:color="auto"/>
+            </w:tcBorders>
+          </w:tcPr>
+          <w:p>
+            <w:r>
+              <w:t>DNA only</w:t>
+            </w:r>
+          </w:p>
+        </w:tc>
+        <w:tc>
+          <w:tcPr>
+            <w:tcW w:w="913" w:type="dxa"/>
+            <w:tcBorders>
+              <w:top w:val="single" w:sz="4" w:space="0" w:color="auto"/>
+            </w:tcBorders>
+          </w:tcPr>
+          <w:p>
+            <w:r>
+              <w:t>DBI, DNA</w:t>
+            </w:r>
+          </w:p>
+        </w:tc>
+        <w:tc>
+          <w:tcPr>
+            <w:tcW w:w="863" w:type="dxa"/>
+            <w:tcBorders>
+              <w:top w:val="single" w:sz="4" w:space="0" w:color="auto"/>
+            </w:tcBorders>
+          </w:tcPr>
+          <w:p>
+            <w:r>
+              <w:t>DBI only</w:t>
+            </w:r>
+          </w:p>
+        </w:tc>
+      </w:tr>
+    </w:tbl>
+    <w:p>
+      <w:pPr>
+        <w:rPr>
+          <w:b/>
+          <w:sz w:val="18"/>
+          <w:szCs w:val="18"/>
+          <w:highlight w:val="yellow"/>
+        </w:rPr>
+      </w:pPr>
+      <w:r>
+        <w:rPr>
+          <w:b/>
+          <w:sz w:val="18"/>
+          <w:szCs w:val="18"/>
+        </w:rPr>
+        <w:t>Table 1</w:t>
+      </w:r>
+      <w:r>
+        <w:rPr>
+          <w:b/>
+          <w:sz w:val="18"/>
+          <w:szCs w:val="18"/>
+        </w:rPr>
+        <w:t xml:space="preserve"> Laboratories where sequencing was conducted for each of four time points:  The Delaware Biotechnology Institute (DBI) or DNA Link</w:t>
+      </w:r>
+      <w:r>
+        <w:rPr>
+          <w:b/>
+          <w:sz w:val="18"/>
+          <w:szCs w:val="18"/>
+        </w:rPr>
+        <w:t xml:space="preserve"> (DNA)</w:t>
+      </w:r>
+      <w:r>
+        <w:rPr>
+          <w:b/>
+          <w:sz w:val="18"/>
+          <w:szCs w:val="18"/>
+        </w:rPr>
         <w:t xml:space="preserve">. </w:t>
       </w:r>
-      <w:r>
-        <w:t xml:space="preserve">The two columns on the last page should be of </w:t>
-      </w:r>
-      <w:r>
-        <w:t xml:space="preserve">approximately </w:t>
-      </w:r>
-      <w:r>
-        <w:t>equal length.</w:t>
+    </w:p>
+    <w:p>
+      <w:r>
+        <w:t>Raw seque</w:t>
+      </w:r>
+      <w:r>
+        <w:t>ncing reads were aligned to a reference genome using HISAT2</w:t>
+      </w:r>
+      <w:r>
+        <w:t xml:space="preserve">.  Prior to alignment, single end data generated at DBI was trimmed using TrimGalore.  No trimming was applied to paired-end data generated by DNA Link.  </w:t>
+      </w:r>
+      <w:r>
+        <w:t xml:space="preserve">The genome index used for alignment was built with the most recent </w:t>
+      </w:r>
+      <w:proofErr w:type="spellStart"/>
+      <w:r>
+        <w:t>Ensembl</w:t>
+      </w:r>
+      <w:proofErr w:type="spellEnd"/>
+      <w:r>
+        <w:t xml:space="preserve"> mouse genome draft (GRCm38.96</w:t>
+      </w:r>
+      <w:r>
+        <w:t xml:space="preserve">, </w:t>
+      </w:r>
+      <w:r>
+        <w:t xml:space="preserve">retrieved from </w:t>
+      </w:r>
+      <w:hyperlink r:id="rId14" w:history="1">
+        <w:r>
+          <w:rPr>
+            <w:rStyle w:val="Hyperlink"/>
+          </w:rPr>
+          <w:t>ftp.ensembl.org</w:t>
+        </w:r>
+      </w:hyperlink>
+      <w:r>
+        <w:t xml:space="preserve"> on April 9, 2019</w:t>
+      </w:r>
+      <w:r>
+        <w:t xml:space="preserve">). </w:t>
+      </w:r>
+      <w:r>
+        <w:t xml:space="preserve"> </w:t>
+      </w:r>
+      <w:r>
+        <w:t>The GTF file used in this index includes feature for all definitive mouse chromosomes (1-19, X</w:t>
+      </w:r>
+      <w:proofErr w:type="gramStart"/>
+      <w:r>
+        <w:t>,Y</w:t>
+      </w:r>
+      <w:proofErr w:type="gramEnd"/>
+      <w:r>
+        <w:t xml:space="preserve"> and </w:t>
+      </w:r>
+      <w:r>
+        <w:t>Mitochondrial) as well as un-</w:t>
+      </w:r>
+      <w:r>
+        <w:t>assigned scaffolds</w:t>
+      </w:r>
+      <w:r>
+        <w:t xml:space="preserve"> (entries </w:t>
+      </w:r>
+      <w:r>
+        <w:lastRenderedPageBreak/>
+        <w:t xml:space="preserve">prefixed with GL* and JH*).  Features </w:t>
+      </w:r>
+      <w:r>
+        <w:t xml:space="preserve">or genes </w:t>
+      </w:r>
+      <w:r>
+        <w:t>wer</w:t>
+      </w:r>
+      <w:r>
+        <w:t xml:space="preserve">e quantified using htseq-count, to count the number of sequencing reads aligned to each gene.  </w:t>
+      </w:r>
+      <w:r>
+        <w:t>The same GTF file used to build the alignment index was also used with htseq-count for feature quantification</w:t>
+      </w:r>
+      <w:r>
+        <w:t xml:space="preserve">.  </w:t>
+      </w:r>
+    </w:p>
+    <w:p>
+      <w:pPr>
+        <w:rPr>
+          <w:rFonts w:ascii="Times" w:hAnsi="Times"/>
+        </w:rPr>
+      </w:pPr>
+      <w:r>
+        <w:t>All counts in the data set were incremented by</w:t>
+      </w:r>
+      <w:r>
+        <w:t xml:space="preserve"> a constant, </w:t>
+      </w:r>
+      <w:r>
+        <w:br/>
+        <w:t xml:space="preserve">C = 2, </w:t>
+      </w:r>
+      <w:r>
+        <w:t xml:space="preserve">to avoid issues with log transformation of 0.  </w:t>
+      </w:r>
+      <w:r>
+        <w:t>Adjusted c</w:t>
+      </w:r>
+      <w:r>
+        <w:t xml:space="preserve">ounts were normalized using </w:t>
+      </w:r>
+      <w:proofErr w:type="spellStart"/>
+      <w:r>
+        <w:t>edgeR’s</w:t>
+      </w:r>
+      <w:proofErr w:type="spellEnd"/>
+      <w:r>
+        <w:t xml:space="preserve"> TMM method, which </w:t>
+      </w:r>
+      <w:r>
+        <w:t xml:space="preserve">normalizes counts based on library size (total number of reads counted for a given sample </w:t>
+      </w:r>
+      <w:r>
+        <w:t>a</w:t>
+      </w:r>
+      <w:r>
+        <w:t xml:space="preserve">nd a scaling factor estimated from a given data set (matrix of counts for all samples) &lt;&lt; </w:t>
+      </w:r>
+      <w:proofErr w:type="spellStart"/>
+      <w:r>
+        <w:rPr>
+          <w:color w:val="FF0000"/>
+        </w:rPr>
+        <w:t>robinson</w:t>
+      </w:r>
+      <w:proofErr w:type="spellEnd"/>
+      <w:r>
+        <w:rPr>
+          <w:color w:val="FF0000"/>
+        </w:rPr>
+        <w:t xml:space="preserve">, </w:t>
+      </w:r>
+      <w:proofErr w:type="spellStart"/>
+      <w:r>
+        <w:rPr>
+          <w:color w:val="FF0000"/>
+        </w:rPr>
+        <w:t>olshack</w:t>
+      </w:r>
+      <w:proofErr w:type="spellEnd"/>
+      <w:r>
+        <w:rPr>
+          <w:color w:val="FF0000"/>
+        </w:rPr>
+        <w:t xml:space="preserve"> 2010 Genome Biology</w:t>
+      </w:r>
+      <w:r>
+        <w:t xml:space="preserve">&gt;&gt;.  Gene expression values used in subsequent clustering and principal components analyses </w:t>
+      </w:r>
+      <w:r>
+        <w:t xml:space="preserve">were </w:t>
+      </w:r>
+      <w:r>
+        <w:t>TM</w:t>
+      </w:r>
+      <w:r>
+        <w:t>M normalized counts</w:t>
+      </w:r>
+      <w:r>
+        <w:t xml:space="preserve"> per million (CPM).  The Surrogate variable analysis methods provided by the “</w:t>
+      </w:r>
+      <w:proofErr w:type="spellStart"/>
+      <w:r>
+        <w:t>ComBat</w:t>
+      </w:r>
+      <w:proofErr w:type="spellEnd"/>
+      <w:r>
+        <w:t>” function in the R package “</w:t>
+      </w:r>
+      <w:proofErr w:type="spellStart"/>
+      <w:r>
+        <w:t>sva</w:t>
+      </w:r>
+      <w:proofErr w:type="spellEnd"/>
+      <w:r>
+        <w:t>” were used to correct for batch effects related to sequencing being done at 2 different labs</w:t>
+      </w:r>
+      <w:r>
+        <w:t xml:space="preserve"> </w:t>
+      </w:r>
+      <w:r>
+        <w:t>&lt;&lt;</w:t>
+      </w:r>
+      <w:r>
+        <w:rPr>
+          <w:rFonts w:ascii="Times" w:hAnsi="Times"/>
+          <w:color w:val="FF0000"/>
+        </w:rPr>
+        <w:t xml:space="preserve">W.E. Johnson, C. Li, and A. </w:t>
+      </w:r>
+      <w:proofErr w:type="spellStart"/>
+      <w:r>
+        <w:rPr>
+          <w:rFonts w:ascii="Times" w:hAnsi="Times"/>
+          <w:color w:val="FF0000"/>
+        </w:rPr>
+        <w:t>Rabinovic</w:t>
+      </w:r>
+      <w:proofErr w:type="spellEnd"/>
+      <w:r>
+        <w:rPr>
+          <w:rFonts w:ascii="Times" w:hAnsi="Times"/>
+          <w:color w:val="FF0000"/>
+        </w:rPr>
+        <w:t xml:space="preserve">. Adjusting batch effects in microarray data using empirical </w:t>
+      </w:r>
+      <w:proofErr w:type="spellStart"/>
+      <w:r>
+        <w:rPr>
+          <w:rFonts w:ascii="Times" w:hAnsi="Times"/>
+          <w:color w:val="FF0000"/>
+        </w:rPr>
+        <w:t>bayes</w:t>
+      </w:r>
+      <w:proofErr w:type="spellEnd"/>
+      <w:r>
+        <w:rPr>
+          <w:rFonts w:ascii="Times" w:hAnsi="Times"/>
+          <w:color w:val="FF0000"/>
+        </w:rPr>
+        <w:t xml:space="preserve"> methods. </w:t>
+      </w:r>
+      <w:proofErr w:type="gramStart"/>
+      <w:r>
+        <w:rPr>
+          <w:rFonts w:ascii="Times" w:hAnsi="Times"/>
+          <w:color w:val="FF0000"/>
+        </w:rPr>
+        <w:t>Biostatistics</w:t>
+      </w:r>
+      <w:r>
+        <w:rPr>
+          <w:rFonts w:ascii="Times" w:hAnsi="Times"/>
+        </w:rPr>
+        <w:t>&gt;&gt;</w:t>
+      </w:r>
+      <w:r>
+        <w:rPr>
+          <w:rFonts w:ascii="Times" w:hAnsi="Times"/>
+        </w:rPr>
+        <w:t>.</w:t>
+      </w:r>
+      <w:proofErr w:type="gramEnd"/>
+      <w:r>
+        <w:rPr>
+          <w:rFonts w:ascii="Times" w:hAnsi="Times"/>
+        </w:rPr>
+        <w:t xml:space="preserve">  The effects of batch correction were evaluated by examining PCA plots, and clusters before and after correction.  </w:t>
+      </w:r>
+      <w:proofErr w:type="spellStart"/>
+      <w:r>
+        <w:rPr>
+          <w:rFonts w:ascii="Times" w:hAnsi="Times"/>
+        </w:rPr>
+        <w:t>Heirarchical</w:t>
+      </w:r>
+      <w:proofErr w:type="spellEnd"/>
+      <w:r>
+        <w:rPr>
+          <w:rFonts w:ascii="Times" w:hAnsi="Times"/>
+        </w:rPr>
+        <w:t xml:space="preserve"> clustering in R was accomplis</w:t>
+      </w:r>
+      <w:r>
+        <w:rPr>
+          <w:rFonts w:ascii="Times" w:hAnsi="Times"/>
+        </w:rPr>
+        <w:t>hed using the ‘</w:t>
+      </w:r>
+      <w:proofErr w:type="spellStart"/>
+      <w:r>
+        <w:rPr>
+          <w:rFonts w:ascii="Times" w:hAnsi="Times"/>
+        </w:rPr>
+        <w:t>hclust</w:t>
+      </w:r>
+      <w:proofErr w:type="spellEnd"/>
+      <w:r>
+        <w:rPr>
+          <w:rFonts w:ascii="Times" w:hAnsi="Times"/>
+        </w:rPr>
+        <w:t xml:space="preserve">’ </w:t>
+      </w:r>
+      <w:proofErr w:type="gramStart"/>
+      <w:r>
+        <w:rPr>
+          <w:rFonts w:ascii="Times" w:hAnsi="Times"/>
+        </w:rPr>
+        <w:t xml:space="preserve">function </w:t>
+      </w:r>
+      <w:r>
+        <w:rPr>
+          <w:rFonts w:ascii="Times" w:hAnsi="Times"/>
+        </w:rPr>
+        <w:t>which</w:t>
+      </w:r>
+      <w:proofErr w:type="gramEnd"/>
+      <w:r>
+        <w:rPr>
+          <w:rFonts w:ascii="Times" w:hAnsi="Times"/>
+        </w:rPr>
+        <w:t xml:space="preserve"> </w:t>
+      </w:r>
+      <w:r>
+        <w:rPr>
+          <w:rFonts w:ascii="Times" w:hAnsi="Times"/>
+        </w:rPr>
+        <w:t>implements an agglomerative algorithm that accommodates a variety of distance and linkage methods</w:t>
+      </w:r>
+      <w:r>
+        <w:rPr>
+          <w:rFonts w:ascii="Times" w:hAnsi="Times"/>
+        </w:rPr>
+        <w:t xml:space="preserve"> (R documentation)</w:t>
+      </w:r>
+      <w:r>
+        <w:rPr>
+          <w:rFonts w:ascii="Times" w:hAnsi="Times"/>
+        </w:rPr>
+        <w:t>.</w:t>
+      </w:r>
+      <w:r>
+        <w:rPr>
+          <w:rFonts w:ascii="Times" w:hAnsi="Times"/>
+        </w:rPr>
+        <w:t xml:space="preserve">  Clustering performance was evaluated based on silhouette width.  F</w:t>
+      </w:r>
+      <w:bookmarkStart w:id="0" w:name="_GoBack"/>
+      <w:r>
+        <w:rPr>
+          <w:rFonts w:ascii="Times" w:hAnsi="Times"/>
+        </w:rPr>
+        <w:t>o</w:t>
+      </w:r>
+      <w:bookmarkEnd w:id="0"/>
+      <w:r>
+        <w:rPr>
+          <w:rFonts w:ascii="Times" w:hAnsi="Times"/>
+        </w:rPr>
+        <w:t xml:space="preserve">r Sample clusters (as opposed to gene clusters) performance was evaluated </w:t>
+      </w:r>
+    </w:p>
+    <w:tbl>
+      <w:tblPr>
+        <w:tblStyle w:val="TableGrid"/>
+        <w:tblpPr w:leftFromText="180" w:rightFromText="180" w:vertAnchor="text" w:horzAnchor="page" w:tblpX="1189" w:tblpY="92"/>
+        <w:tblW w:w="0" w:type="auto"/>
+        <w:tblLayout w:type="fixed"/>
+        <w:tblLook w:val="04A0" w:firstRow="1" w:lastRow="0" w:firstColumn="1" w:lastColumn="0" w:noHBand="0" w:noVBand="1"/>
+      </w:tblPr>
+      <w:tblGrid>
+        <w:gridCol w:w="1294"/>
+        <w:gridCol w:w="1964"/>
+        <w:gridCol w:w="1782"/>
+      </w:tblGrid>
+      <w:tr>
+        <w:trPr>
+          <w:trHeight w:val="206"/>
+        </w:trPr>
+        <w:tc>
+          <w:tcPr>
+            <w:tcW w:w="1294" w:type="dxa"/>
+          </w:tcPr>
+          <w:p>
+            <w:pPr>
+              <w:jc w:val="left"/>
+            </w:pPr>
+            <w:r>
+              <w:t>Software (version)</w:t>
+            </w:r>
+          </w:p>
+        </w:tc>
+        <w:tc>
+          <w:tcPr>
+            <w:tcW w:w="1964" w:type="dxa"/>
+          </w:tcPr>
+          <w:p>
+            <w:pPr>
+              <w:jc w:val="left"/>
+            </w:pPr>
+            <w:r>
+              <w:t>Purpose</w:t>
+            </w:r>
+          </w:p>
+        </w:tc>
+        <w:tc>
+          <w:tcPr>
+            <w:tcW w:w="1782" w:type="dxa"/>
+          </w:tcPr>
+          <w:p>
+            <w:pPr>
+              <w:jc w:val="left"/>
+            </w:pPr>
+            <w:r>
+              <w:t>Environment</w:t>
+            </w:r>
+          </w:p>
+        </w:tc>
+      </w:tr>
+      <w:tr>
+        <w:trPr>
+          <w:trHeight w:val="206"/>
+        </w:trPr>
+        <w:tc>
+          <w:tcPr>
+            <w:tcW w:w="1294" w:type="dxa"/>
+          </w:tcPr>
+          <w:p>
+            <w:pPr>
+              <w:jc w:val="left"/>
+            </w:pPr>
+            <w:r>
+              <w:t xml:space="preserve">HISAT2 </w:t>
+            </w:r>
+            <w:r>
+              <w:br/>
+              <w:t>()</w:t>
+            </w:r>
+          </w:p>
+        </w:tc>
+        <w:tc>
+          <w:tcPr>
+            <w:tcW w:w="1964" w:type="dxa"/>
+          </w:tcPr>
+          <w:p>
+            <w:pPr>
+              <w:jc w:val="left"/>
+            </w:pPr>
+            <w:r>
+              <w:t>Align short reads to genome</w:t>
+            </w:r>
+          </w:p>
+        </w:tc>
+        <w:tc>
+          <w:tcPr>
+            <w:tcW w:w="1782" w:type="dxa"/>
+          </w:tcPr>
+          <w:p>
+            <w:pPr>
+              <w:jc w:val="left"/>
+            </w:pPr>
+            <w:proofErr w:type="spellStart"/>
+            <w:r>
+              <w:t>Biomix</w:t>
+            </w:r>
+            <w:proofErr w:type="spellEnd"/>
+            <w:r>
+              <w:t xml:space="preserve"> HPC</w:t>
+            </w:r>
+          </w:p>
+        </w:tc>
+      </w:tr>
+      <w:tr>
+        <w:trPr>
+          <w:trHeight w:val="206"/>
+        </w:trPr>
+        <w:tc>
+          <w:tcPr>
+            <w:tcW w:w="1294" w:type="dxa"/>
+          </w:tcPr>
+          <w:p>
+            <w:pPr>
+              <w:jc w:val="left"/>
+            </w:pPr>
+            <w:r>
+              <w:t>TrimGalore</w:t>
+            </w:r>
+            <w:r>
+              <w:br/>
+              <w:t>()</w:t>
+            </w:r>
+          </w:p>
+        </w:tc>
+        <w:tc>
+          <w:tcPr>
+            <w:tcW w:w="1964" w:type="dxa"/>
+          </w:tcPr>
+          <w:p>
+            <w:pPr>
+              <w:jc w:val="left"/>
+            </w:pPr>
+            <w:r>
+              <w:t>Trim adapters from raw reads</w:t>
+            </w:r>
+          </w:p>
+        </w:tc>
+        <w:tc>
+          <w:tcPr>
+            <w:tcW w:w="1782" w:type="dxa"/>
+          </w:tcPr>
+          <w:p>
+            <w:pPr>
+              <w:jc w:val="left"/>
+            </w:pPr>
+            <w:proofErr w:type="spellStart"/>
+            <w:r>
+              <w:t>Biomix</w:t>
+            </w:r>
+            <w:proofErr w:type="spellEnd"/>
+            <w:r>
+              <w:t xml:space="preserve"> HPC</w:t>
+            </w:r>
+          </w:p>
+        </w:tc>
+      </w:tr>
+      <w:tr>
+        <w:trPr>
+          <w:trHeight w:val="422"/>
+        </w:trPr>
+        <w:tc>
+          <w:tcPr>
+            <w:tcW w:w="1294" w:type="dxa"/>
+          </w:tcPr>
+          <w:p>
+            <w:pPr>
+              <w:jc w:val="left"/>
+            </w:pPr>
+            <w:proofErr w:type="gramStart"/>
+            <w:r>
+              <w:t>htseq</w:t>
+            </w:r>
+            <w:proofErr w:type="gramEnd"/>
+            <w:r>
+              <w:t>-count</w:t>
+            </w:r>
+            <w:r>
+              <w:br/>
+              <w:t>()</w:t>
+            </w:r>
+          </w:p>
+        </w:tc>
+        <w:tc>
+          <w:tcPr>
+            <w:tcW w:w="1964" w:type="dxa"/>
+          </w:tcPr>
+          <w:p>
+            <w:pPr>
+              <w:jc w:val="left"/>
+            </w:pPr>
+            <w:r>
+              <w:t>Count reads for each gene</w:t>
+            </w:r>
+          </w:p>
+        </w:tc>
+        <w:tc>
+          <w:tcPr>
+            <w:tcW w:w="1782" w:type="dxa"/>
+          </w:tcPr>
+          <w:p>
+            <w:pPr>
+              <w:jc w:val="left"/>
+            </w:pPr>
+            <w:proofErr w:type="spellStart"/>
+            <w:r>
+              <w:t>Biomix</w:t>
+            </w:r>
+            <w:proofErr w:type="spellEnd"/>
+            <w:r>
+              <w:t xml:space="preserve"> HPC</w:t>
+            </w:r>
+          </w:p>
+        </w:tc>
+      </w:tr>
+      <w:tr>
+        <w:trPr>
+          <w:trHeight w:val="206"/>
+        </w:trPr>
+        <w:tc>
+          <w:tcPr>
+            <w:tcW w:w="1294" w:type="dxa"/>
+          </w:tcPr>
+          <w:p>
+            <w:pPr>
+              <w:jc w:val="left"/>
+            </w:pPr>
+            <w:r>
+              <w:t>R  (3.3.3)</w:t>
+            </w:r>
+          </w:p>
+        </w:tc>
+        <w:tc>
+          <w:tcPr>
+            <w:tcW w:w="1964" w:type="dxa"/>
+          </w:tcPr>
+          <w:p>
+            <w:pPr>
+              <w:jc w:val="left"/>
+            </w:pPr>
+            <w:r>
+              <w:t>Data Analysis</w:t>
+            </w:r>
+          </w:p>
+        </w:tc>
+        <w:tc>
+          <w:tcPr>
+            <w:tcW w:w="1782" w:type="dxa"/>
+          </w:tcPr>
+          <w:p>
+            <w:pPr>
+              <w:jc w:val="left"/>
+            </w:pPr>
+            <w:r>
+              <w:t xml:space="preserve">OSX 10.9 Desktop </w:t>
+            </w:r>
+          </w:p>
+        </w:tc>
+      </w:tr>
+      <w:tr>
+        <w:trPr>
+          <w:trHeight w:val="98"/>
+        </w:trPr>
+        <w:tc>
+          <w:tcPr>
+            <w:tcW w:w="1294" w:type="dxa"/>
+          </w:tcPr>
+          <w:p>
+            <w:pPr>
+              <w:jc w:val="left"/>
+            </w:pPr>
+            <w:proofErr w:type="spellStart"/>
+            <w:proofErr w:type="gramStart"/>
+            <w:r>
+              <w:t>edgeR</w:t>
+            </w:r>
+            <w:proofErr w:type="spellEnd"/>
+            <w:proofErr w:type="gramEnd"/>
+            <w:r>
+              <w:t xml:space="preserve"> (3.</w:t>
+            </w:r>
+            <w:r>
+              <w:t>16.5</w:t>
+            </w:r>
+            <w:r>
+              <w:t>)</w:t>
+            </w:r>
+          </w:p>
+        </w:tc>
+        <w:tc>
+          <w:tcPr>
+            <w:tcW w:w="1964" w:type="dxa"/>
+          </w:tcPr>
+          <w:p>
+            <w:pPr>
+              <w:jc w:val="left"/>
+            </w:pPr>
+            <w:r>
+              <w:t>Normalize Counts</w:t>
+            </w:r>
+          </w:p>
+        </w:tc>
+        <w:tc>
+          <w:tcPr>
+            <w:tcW w:w="1782" w:type="dxa"/>
+          </w:tcPr>
+          <w:p>
+            <w:pPr>
+              <w:jc w:val="left"/>
+            </w:pPr>
+            <w:r>
+              <w:t>OSX 10.9 Desktop</w:t>
+            </w:r>
+            <w:r>
+              <w:br/>
+              <w:t xml:space="preserve">(R environment) </w:t>
+            </w:r>
+          </w:p>
+        </w:tc>
+      </w:tr>
+      <w:tr>
+        <w:trPr>
+          <w:trHeight w:val="98"/>
+        </w:trPr>
+        <w:tc>
+          <w:tcPr>
+            <w:tcW w:w="1294" w:type="dxa"/>
+          </w:tcPr>
+          <w:p>
+            <w:pPr>
+              <w:jc w:val="left"/>
+            </w:pPr>
+            <w:proofErr w:type="spellStart"/>
+            <w:proofErr w:type="gramStart"/>
+            <w:r>
+              <w:t>sva</w:t>
+            </w:r>
+            <w:proofErr w:type="spellEnd"/>
+            <w:proofErr w:type="gramEnd"/>
+            <w:r>
+              <w:t xml:space="preserve"> </w:t>
+            </w:r>
+          </w:p>
+          <w:p>
+            <w:pPr>
+              <w:jc w:val="left"/>
+            </w:pPr>
+            <w:r>
+              <w:t>(3.22.0)</w:t>
+            </w:r>
+          </w:p>
+        </w:tc>
+        <w:tc>
+          <w:tcPr>
+            <w:tcW w:w="1964" w:type="dxa"/>
+          </w:tcPr>
+          <w:p>
+            <w:pPr>
+              <w:jc w:val="left"/>
+            </w:pPr>
+            <w:r>
+              <w:t>Batch Correction.</w:t>
+            </w:r>
+          </w:p>
+        </w:tc>
+        <w:tc>
+          <w:tcPr>
+            <w:tcW w:w="1782" w:type="dxa"/>
+          </w:tcPr>
+          <w:p>
+            <w:pPr>
+              <w:jc w:val="left"/>
+            </w:pPr>
+            <w:r>
+              <w:t>OSX 10.9 Desktop</w:t>
+            </w:r>
+            <w:r>
+              <w:br/>
+              <w:t xml:space="preserve">(R environment) </w:t>
+            </w:r>
+          </w:p>
+        </w:tc>
+      </w:tr>
+    </w:tbl>
+    <w:p>
+      <w:pPr>
+        <w:rPr>
+          <w:b/>
+          <w:sz w:val="18"/>
+          <w:szCs w:val="18"/>
+        </w:rPr>
+      </w:pPr>
+      <w:r>
+        <w:rPr>
+          <w:b/>
+          <w:sz w:val="18"/>
+          <w:szCs w:val="18"/>
+        </w:rPr>
+        <w:t xml:space="preserve">Table X Software used to pre-process RNA Sequencing data, and </w:t>
+      </w:r>
+      <w:proofErr w:type="gramStart"/>
+      <w:r>
+        <w:rPr>
+          <w:b/>
+          <w:sz w:val="18"/>
+          <w:szCs w:val="18"/>
+        </w:rPr>
+        <w:t>perform</w:t>
+      </w:r>
+      <w:proofErr w:type="gramEnd"/>
+      <w:r>
+        <w:rPr>
+          <w:b/>
+          <w:sz w:val="18"/>
+          <w:szCs w:val="18"/>
+        </w:rPr>
+        <w:t xml:space="preserve"> statistical calculations</w:t>
+      </w:r>
+    </w:p>
+    <w:p>
+      <w:pPr>
+        <w:pStyle w:val="Heading1"/>
+        <w:rPr>
+          <w:highlight w:val="yellow"/>
+        </w:rPr>
+      </w:pPr>
+      <w:proofErr w:type="gramStart"/>
+      <w:r>
+        <w:rPr>
+          <w:highlight w:val="yellow"/>
+        </w:rPr>
+        <w:t>Preliminary experiments &amp; Results</w:t>
+      </w:r>
+      <w:r>
+        <w:t>.</w:t>
+      </w:r>
+      <w:proofErr w:type="gramEnd"/>
+    </w:p>
+    <w:p>
+      <w:pPr>
+        <w:pStyle w:val="Heading1"/>
+      </w:pPr>
+      <w:r>
+        <w:rPr>
+          <w:highlight w:val="yellow"/>
+        </w:rPr>
+        <w:t>Related work &amp; Background</w:t>
+      </w:r>
+    </w:p>
+    <w:p>
+      <w:pPr>
+        <w:spacing w:after="0"/>
+      </w:pPr>
+      <w:r>
+        <w:t xml:space="preserve">The instructions for protein synthesis are encoded in the genome.  </w:t>
+      </w:r>
+      <w:r>
+        <w:t>The synthesis of a protein</w:t>
+      </w:r>
+      <w:r>
+        <w:t xml:space="preserve"> depends on an intermediate step, transcription of </w:t>
+      </w:r>
+      <w:r>
+        <w:t>an mRNA transcript</w:t>
+      </w:r>
+      <w:r>
+        <w:t xml:space="preserve"> </w:t>
+      </w:r>
+      <w:r>
+        <w:t xml:space="preserve">from its corresponding gene in the genome.  The mRNA transcript serves as a template used to synthesize the protein </w:t>
+      </w:r>
+      <w:r>
+        <w:lastRenderedPageBreak/>
+        <w:t>&lt;&lt;</w:t>
+      </w:r>
+      <w:r>
+        <w:t xml:space="preserve"> </w:t>
+      </w:r>
+      <w:r>
+        <w:rPr>
+          <w:color w:val="FF0000"/>
+        </w:rPr>
+        <w:t>FRANCIS CRICK 1970 Central Dogma</w:t>
+      </w:r>
+      <w:r>
+        <w:t xml:space="preserve">&gt;&gt;.  Proteins mediate all cellular processes required to sustain life, from the organization of tissues to the metabolism of nutrients.  </w:t>
+      </w:r>
+      <w:r>
+        <w:t>Living cells regulate the relative expression of different genes in order to meet specific metabolic needs and res</w:t>
+      </w:r>
+      <w:r>
+        <w:t xml:space="preserve">pond to environmental changes.  </w:t>
+      </w:r>
+    </w:p>
+    <w:p>
+      <w:pPr>
+        <w:spacing w:after="0"/>
+      </w:pPr>
+    </w:p>
+    <w:p>
+      <w:pPr>
+        <w:spacing w:after="0"/>
+      </w:pPr>
+      <w:r>
+        <w:t xml:space="preserve">In one of the earliest examples (if not the first) of clustering applied to gene expression, investigators </w:t>
+      </w:r>
+      <w:r>
+        <w:t>demonstrated how hierarchical clustering based on Euclidean distance with average linkage could be used to highlight coordinated changes in gene expression &lt;&lt;</w:t>
+      </w:r>
+      <w:r>
+        <w:rPr>
+          <w:color w:val="FF0000"/>
+        </w:rPr>
+        <w:t>pq014863.pdf</w:t>
+      </w:r>
+      <w:r>
+        <w:t xml:space="preserve">&gt;&gt;.  Their study demonstrated two important concepts in systems biology that are still relevant today; that changes in gene expression are highly coordinated, and that groups of co-regulated genes tend to </w:t>
+      </w:r>
+      <w:r>
+        <w:t>have a common biological function</w:t>
+      </w:r>
+      <w:r>
+        <w:t xml:space="preserve"> &lt;&lt;</w:t>
+      </w:r>
+      <w:r>
+        <w:rPr>
+          <w:color w:val="FF0000"/>
+        </w:rPr>
+        <w:t>pq014863.pdf</w:t>
+      </w:r>
+      <w:r>
+        <w:t>&gt;&gt;</w:t>
+      </w:r>
+      <w:r>
+        <w:t xml:space="preserve">.  </w:t>
+      </w:r>
+      <w:r>
+        <w:t xml:space="preserve">In this specific case </w:t>
+      </w:r>
+      <w:proofErr w:type="spellStart"/>
+      <w:r>
+        <w:t>Eisen</w:t>
+      </w:r>
+      <w:proofErr w:type="spellEnd"/>
+      <w:r>
+        <w:t xml:space="preserve"> et </w:t>
+      </w:r>
+      <w:proofErr w:type="spellStart"/>
+      <w:r>
+        <w:t>al’s</w:t>
+      </w:r>
+      <w:proofErr w:type="spellEnd"/>
+      <w:r>
+        <w:t xml:space="preserve"> cluster analysis illustrates how in budding yeast, cell cycle related genes </w:t>
+      </w:r>
+      <w:proofErr w:type="spellStart"/>
+      <w:r>
+        <w:t>upregulate</w:t>
+      </w:r>
+      <w:proofErr w:type="spellEnd"/>
+      <w:r>
+        <w:t xml:space="preserve"> during sporulation while genes involved in the cell cycle simultaneously down regulate.  </w:t>
+      </w:r>
+    </w:p>
+    <w:p>
+      <w:pPr>
+        <w:spacing w:after="0"/>
+      </w:pPr>
+    </w:p>
+    <w:p>
+      <w:pPr>
+        <w:spacing w:after="0"/>
+      </w:pPr>
+      <w:r>
+        <w:t>Since then, cluster analysis has become ubiquitous</w:t>
+      </w:r>
+      <w:r>
+        <w:t xml:space="preserve"> in transcriptomic experiments</w:t>
+      </w:r>
+      <w:r>
+        <w:t>, with a wide variety of algorithms available based on a number of diff</w:t>
+      </w:r>
+      <w:r>
+        <w:t xml:space="preserve">erent computational paradigms.  </w:t>
+      </w:r>
+      <w:r>
+        <w:t xml:space="preserve">As of 2016, one group </w:t>
+      </w:r>
+      <w:proofErr w:type="gramStart"/>
+      <w:r>
+        <w:t xml:space="preserve">of </w:t>
+      </w:r>
+      <w:r>
+        <w:t xml:space="preserve"> investigators</w:t>
+      </w:r>
+      <w:proofErr w:type="gramEnd"/>
+      <w:r>
+        <w:t xml:space="preserve"> </w:t>
+      </w:r>
+      <w:r>
+        <w:t>identified nearly 30 different algorithms that have been applied t</w:t>
+      </w:r>
+      <w:r>
+        <w:t>o transcriptomic analysis</w:t>
+      </w:r>
+      <w:r>
+        <w:t xml:space="preserve"> </w:t>
+      </w:r>
+      <w:r>
+        <w:t>&lt;&lt;</w:t>
+      </w:r>
+      <w:r>
+        <w:rPr>
+          <w:color w:val="FF0000"/>
+        </w:rPr>
+        <w:t>Applications Paper</w:t>
+      </w:r>
+      <w:r>
+        <w:t>&gt;&gt;.  Many of the more traditional algorithms identify clusters based only similarity between gene-wise measurements, however there are also bi-clustering and even tri-clustering based methods th</w:t>
+      </w:r>
+      <w:r>
+        <w:t xml:space="preserve">at incorporate additional factors such as sample class or time interval.  </w:t>
+      </w:r>
+      <w:proofErr w:type="gramStart"/>
+      <w:r>
+        <w:t>&lt;&lt;</w:t>
+      </w:r>
+      <w:r>
+        <w:rPr>
+          <w:color w:val="FF0000"/>
+        </w:rPr>
+        <w:t>Applications Paper</w:t>
+      </w:r>
+      <w:r>
+        <w:t>&gt;&gt;.</w:t>
+      </w:r>
+      <w:proofErr w:type="gramEnd"/>
+      <w:r>
+        <w:t xml:space="preserve">  </w:t>
+      </w:r>
+    </w:p>
+    <w:p>
+      <w:pPr>
+        <w:spacing w:after="0"/>
+      </w:pPr>
+    </w:p>
+    <w:p>
+      <w:pPr>
+        <w:spacing w:after="0"/>
+      </w:pPr>
+      <w:r>
+        <w:t xml:space="preserve">Different types of algorithms each have their own </w:t>
+      </w:r>
+      <w:r>
+        <w:t xml:space="preserve">relative strengths and weakness.  In the case of hierarchical clustering it is simple to implement, easily interpretable and </w:t>
+      </w:r>
+      <w:proofErr w:type="spellStart"/>
+      <w:r>
+        <w:t>and</w:t>
+      </w:r>
+      <w:proofErr w:type="spellEnd"/>
+      <w:r>
+        <w:t xml:space="preserve"> </w:t>
+      </w:r>
+      <w:r>
+        <w:t>for a given set of data yields the sam</w:t>
+      </w:r>
+      <w:r>
+        <w:t xml:space="preserve">e solution every time.  </w:t>
+      </w:r>
+      <w:proofErr w:type="spellStart"/>
+      <w:proofErr w:type="gramStart"/>
+      <w:r>
+        <w:t>Disa</w:t>
+      </w:r>
+      <w:proofErr w:type="spellEnd"/>
+      <w:r>
+        <w:t xml:space="preserve"> </w:t>
+      </w:r>
+      <w:r>
+        <w:t>&lt;&lt;</w:t>
+      </w:r>
+      <w:r>
+        <w:rPr>
+          <w:color w:val="FF0000"/>
+        </w:rPr>
+        <w:t>Applications Paper</w:t>
+      </w:r>
+      <w:r>
+        <w:t>&gt;&gt;.</w:t>
+      </w:r>
+      <w:proofErr w:type="gramEnd"/>
+      <w:r>
+        <w:t xml:space="preserve">  . </w:t>
       </w:r>
     </w:p>
     <w:p>
@@ -1071,422 +1661,6 @@
                 <pic:pic xmlns:pic="http://schemas.openxmlformats.org/drawingml/2006/picture">
                   <pic:nvPicPr>
                     <pic:cNvPr id="0" name="Picture 2" descr="Macintosh HD:Users:afaranda:Documents:CISC683_Project:ECPM_Samples_Top_ 200 _Ranked_Class.png"/>
-                    <pic:cNvPicPr>
-                      <a:picLocks noChangeAspect="1" noChangeArrowheads="1"/>
-                    </pic:cNvPicPr>
-                  </pic:nvPicPr>
-                  <pic:blipFill>
-                    <a:blip r:embed="rId10">
-                      <a:extLst>
-                        <a:ext uri="{28A0092B-C50C-407E-A947-70E740481C1C}">
-                          <a14:useLocalDpi xmlns:a14="http://schemas.microsoft.com/office/drawing/2010/main" val="0"/>
-                        </a:ext>
-                      </a:extLst>
-                    </a:blip>
-                    <a:srcRect/>
-                    <a:stretch>
-                      <a:fillRect/>
-                    </a:stretch>
-                  </pic:blipFill>
-                  <pic:spPr bwMode="auto">
-                    <a:xfrm>
-                      <a:off x="0" y="0"/>
-                      <a:ext cx="3052445" cy="1489735"/>
-                    </a:xfrm>
-                    <a:prstGeom prst="rect">
-                      <a:avLst/>
-                    </a:prstGeom>
-                    <a:noFill/>
-                    <a:ln>
-                      <a:noFill/>
-                    </a:ln>
-                  </pic:spPr>
-                </pic:pic>
-              </a:graphicData>
-            </a:graphic>
-          </wp:inline>
-        </w:drawing>
-      </w:r>
-      <w:r>
-        <w:rPr>
-          <w:b/>
-          <w:noProof/>
-        </w:rPr>
-        <w:drawing>
-          <wp:inline distT="0" distB="0" distL="0" distR="0" wp14:anchorId="691F1262" wp14:editId="4CE01988">
-            <wp:extent cx="3051810" cy="1241474"/>
-            <wp:effectExtent l="0" t="0" r="0" b="3175"/>
-            <wp:docPr id="7" name="Picture 7" descr="Macintosh HD:Users:afaranda:Documents:CISC683_Project:ECPM_Samples_Top_ 200 _Ranked_Lab.png"/>
-            <wp:cNvGraphicFramePr>
-              <a:graphicFrameLocks xmlns:a="http://schemas.openxmlformats.org/drawingml/2006/main" noChangeAspect="1"/>
-            </wp:cNvGraphicFramePr>
-            <a:graphic xmlns:a="http://schemas.openxmlformats.org/drawingml/2006/main">
-              <a:graphicData uri="http://schemas.openxmlformats.org/drawingml/2006/picture">
-                <pic:pic xmlns:pic="http://schemas.openxmlformats.org/drawingml/2006/picture">
-                  <pic:nvPicPr>
-                    <pic:cNvPr id="0" name="Picture 3" descr="Macintosh HD:Users:afaranda:Documents:CISC683_Project:ECPM_Samples_Top_ 200 _Ranked_Lab.png"/>
-                    <pic:cNvPicPr>
-                      <a:picLocks noChangeAspect="1" noChangeArrowheads="1"/>
-                    </pic:cNvPicPr>
-                  </pic:nvPicPr>
-                  <pic:blipFill>
-                    <a:blip r:embed="rId11">
-                      <a:extLst>
-                        <a:ext uri="{28A0092B-C50C-407E-A947-70E740481C1C}">
-                          <a14:useLocalDpi xmlns:a14="http://schemas.microsoft.com/office/drawing/2010/main" val="0"/>
-                        </a:ext>
-                      </a:extLst>
-                    </a:blip>
-                    <a:srcRect/>
-                    <a:stretch>
-                      <a:fillRect/>
-                    </a:stretch>
-                  </pic:blipFill>
-                  <pic:spPr bwMode="auto">
-                    <a:xfrm>
-                      <a:off x="0" y="0"/>
-                      <a:ext cx="3052445" cy="1241732"/>
-                    </a:xfrm>
-                    <a:prstGeom prst="rect">
-                      <a:avLst/>
-                    </a:prstGeom>
-                    <a:noFill/>
-                    <a:ln>
-                      <a:noFill/>
-                    </a:ln>
-                  </pic:spPr>
-                </pic:pic>
-              </a:graphicData>
-            </a:graphic>
-          </wp:inline>
-        </w:drawing>
-      </w:r>
-    </w:p>
-    <w:p>
-      <w:pPr>
-        <w:spacing w:after="0"/>
-        <w:jc w:val="left"/>
-        <w:rPr>
-          <w:b/>
-        </w:rPr>
-      </w:pPr>
-      <w:r>
-        <w:rPr>
-          <w:b/>
-          <w:noProof/>
-        </w:rPr>
-        <w:drawing>
-          <wp:inline distT="0" distB="0" distL="0" distR="0" wp14:anchorId="3488A2F1" wp14:editId="43C0FB52">
-            <wp:extent cx="3051466" cy="1483494"/>
-            <wp:effectExtent l="0" t="0" r="0" b="0"/>
-            <wp:docPr id="24" name="Picture 24" descr="Macintosh HD:Users:afaranda:Documents:CISC683_Project:ecpm _Samples_Top_ 200 _ manhattan _ complete _cluster.png"/>
-            <wp:cNvGraphicFramePr>
-              <a:graphicFrameLocks xmlns:a="http://schemas.openxmlformats.org/drawingml/2006/main" noChangeAspect="1"/>
-            </wp:cNvGraphicFramePr>
-            <a:graphic xmlns:a="http://schemas.openxmlformats.org/drawingml/2006/main">
-              <a:graphicData uri="http://schemas.openxmlformats.org/drawingml/2006/picture">
-                <pic:pic xmlns:pic="http://schemas.openxmlformats.org/drawingml/2006/picture">
-                  <pic:nvPicPr>
-                    <pic:cNvPr id="0" name="Picture 10" descr="Macintosh HD:Users:afaranda:Documents:CISC683_Project:ecpm _Samples_Top_ 200 _ manhattan _ complete _cluster.png"/>
-                    <pic:cNvPicPr>
-                      <a:picLocks noChangeAspect="1" noChangeArrowheads="1"/>
-                    </pic:cNvPicPr>
-                  </pic:nvPicPr>
-                  <pic:blipFill rotWithShape="1">
-                    <a:blip r:embed="rId12">
-                      <a:extLst>
-                        <a:ext uri="{28A0092B-C50C-407E-A947-70E740481C1C}">
-                          <a14:useLocalDpi xmlns:a14="http://schemas.microsoft.com/office/drawing/2010/main" val="0"/>
-                        </a:ext>
-                      </a:extLst>
-                    </a:blip>
-                    <a:srcRect t="20993" b="15471"/>
-                    <a:stretch/>
-                  </pic:blipFill>
-                  <pic:spPr bwMode="auto">
-                    <a:xfrm>
-                      <a:off x="0" y="0"/>
-                      <a:ext cx="3052445" cy="1483970"/>
-                    </a:xfrm>
-                    <a:prstGeom prst="rect">
-                      <a:avLst/>
-                    </a:prstGeom>
-                    <a:noFill/>
-                    <a:ln>
-                      <a:noFill/>
-                    </a:ln>
-                    <a:extLst>
-                      <a:ext uri="{53640926-AAD7-44d8-BBD7-CCE9431645EC}">
-                        <a14:shadowObscured xmlns:a14="http://schemas.microsoft.com/office/drawing/2010/main"/>
-                      </a:ext>
-                    </a:extLst>
-                  </pic:spPr>
-                </pic:pic>
-              </a:graphicData>
-            </a:graphic>
-          </wp:inline>
-        </w:drawing>
-      </w:r>
-    </w:p>
-    <w:p>
-      <w:pPr>
-        <w:spacing w:after="0"/>
-        <w:jc w:val="left"/>
-        <w:rPr>
-          <w:b/>
-        </w:rPr>
-      </w:pPr>
-      <w:r>
-        <w:rPr>
-          <w:b/>
-          <w:noProof/>
-        </w:rPr>
-        <w:drawing>
-          <wp:inline distT="0" distB="0" distL="0" distR="0" wp14:anchorId="198D831A" wp14:editId="16B6B7A3">
-            <wp:extent cx="3050938" cy="1487103"/>
-            <wp:effectExtent l="0" t="0" r="0" b="12065"/>
-            <wp:docPr id="25" name="Picture 25" descr="Macintosh HD:Users:afaranda:Documents:CISC683_Project:ecpm _Samples_Top_ 200 _ manhattan _ average _cluster.png"/>
-            <wp:cNvGraphicFramePr>
-              <a:graphicFrameLocks xmlns:a="http://schemas.openxmlformats.org/drawingml/2006/main" noChangeAspect="1"/>
-            </wp:cNvGraphicFramePr>
-            <a:graphic xmlns:a="http://schemas.openxmlformats.org/drawingml/2006/main">
-              <a:graphicData uri="http://schemas.openxmlformats.org/drawingml/2006/picture">
-                <pic:pic xmlns:pic="http://schemas.openxmlformats.org/drawingml/2006/picture">
-                  <pic:nvPicPr>
-                    <pic:cNvPr id="0" name="Picture 11" descr="Macintosh HD:Users:afaranda:Documents:CISC683_Project:ecpm _Samples_Top_ 200 _ manhattan _ average _cluster.png"/>
-                    <pic:cNvPicPr>
-                      <a:picLocks noChangeAspect="1" noChangeArrowheads="1"/>
-                    </pic:cNvPicPr>
-                  </pic:nvPicPr>
-                  <pic:blipFill rotWithShape="1">
-                    <a:blip r:embed="rId13">
-                      <a:extLst>
-                        <a:ext uri="{28A0092B-C50C-407E-A947-70E740481C1C}">
-                          <a14:useLocalDpi xmlns:a14="http://schemas.microsoft.com/office/drawing/2010/main" val="0"/>
-                        </a:ext>
-                      </a:extLst>
-                    </a:blip>
-                    <a:srcRect t="23203" b="16567"/>
-                    <a:stretch/>
-                  </pic:blipFill>
-                  <pic:spPr bwMode="auto">
-                    <a:xfrm>
-                      <a:off x="0" y="0"/>
-                      <a:ext cx="3052445" cy="1487837"/>
-                    </a:xfrm>
-                    <a:prstGeom prst="rect">
-                      <a:avLst/>
-                    </a:prstGeom>
-                    <a:noFill/>
-                    <a:ln>
-                      <a:noFill/>
-                    </a:ln>
-                    <a:extLst>
-                      <a:ext uri="{53640926-AAD7-44d8-BBD7-CCE9431645EC}">
-                        <a14:shadowObscured xmlns:a14="http://schemas.microsoft.com/office/drawing/2010/main"/>
-                      </a:ext>
-                    </a:extLst>
-                  </pic:spPr>
-                </pic:pic>
-              </a:graphicData>
-            </a:graphic>
-          </wp:inline>
-        </w:drawing>
-      </w:r>
-    </w:p>
-    <w:p>
-      <w:pPr>
-        <w:spacing w:after="0"/>
-        <w:jc w:val="left"/>
-        <w:rPr>
-          <w:b/>
-        </w:rPr>
-      </w:pPr>
-      <w:r>
-        <w:rPr>
-          <w:b/>
-          <w:noProof/>
-        </w:rPr>
-        <w:drawing>
-          <wp:inline distT="0" distB="0" distL="0" distR="0" wp14:anchorId="429FC236" wp14:editId="3DFD4696">
-            <wp:extent cx="3050873" cy="1357162"/>
-            <wp:effectExtent l="0" t="0" r="0" b="0"/>
-            <wp:docPr id="26" name="Picture 26" descr="Macintosh HD:Users:afaranda:Documents:CISC683_Project:ecpm _Samples_Top_ 200 _ manhattan _ single _cluster.png"/>
-            <wp:cNvGraphicFramePr>
-              <a:graphicFrameLocks xmlns:a="http://schemas.openxmlformats.org/drawingml/2006/main" noChangeAspect="1"/>
-            </wp:cNvGraphicFramePr>
-            <a:graphic xmlns:a="http://schemas.openxmlformats.org/drawingml/2006/main">
-              <a:graphicData uri="http://schemas.openxmlformats.org/drawingml/2006/picture">
-                <pic:pic xmlns:pic="http://schemas.openxmlformats.org/drawingml/2006/picture">
-                  <pic:nvPicPr>
-                    <pic:cNvPr id="0" name="Picture 12" descr="Macintosh HD:Users:afaranda:Documents:CISC683_Project:ecpm _Samples_Top_ 200 _ manhattan _ single _cluster.png"/>
-                    <pic:cNvPicPr>
-                      <a:picLocks noChangeAspect="1" noChangeArrowheads="1"/>
-                    </pic:cNvPicPr>
-                  </pic:nvPicPr>
-                  <pic:blipFill rotWithShape="1">
-                    <a:blip r:embed="rId14">
-                      <a:extLst>
-                        <a:ext uri="{28A0092B-C50C-407E-A947-70E740481C1C}">
-                          <a14:useLocalDpi xmlns:a14="http://schemas.microsoft.com/office/drawing/2010/main" val="0"/>
-                        </a:ext>
-                      </a:extLst>
-                    </a:blip>
-                    <a:srcRect t="26518" b="17119"/>
-                    <a:stretch/>
-                  </pic:blipFill>
-                  <pic:spPr bwMode="auto">
-                    <a:xfrm>
-                      <a:off x="0" y="0"/>
-                      <a:ext cx="3052445" cy="1357861"/>
-                    </a:xfrm>
-                    <a:prstGeom prst="rect">
-                      <a:avLst/>
-                    </a:prstGeom>
-                    <a:noFill/>
-                    <a:ln>
-                      <a:noFill/>
-                    </a:ln>
-                    <a:extLst>
-                      <a:ext uri="{53640926-AAD7-44d8-BBD7-CCE9431645EC}">
-                        <a14:shadowObscured xmlns:a14="http://schemas.microsoft.com/office/drawing/2010/main"/>
-                      </a:ext>
-                    </a:extLst>
-                  </pic:spPr>
-                </pic:pic>
-              </a:graphicData>
-            </a:graphic>
-          </wp:inline>
-        </w:drawing>
-      </w:r>
-    </w:p>
-    <w:p>
-      <w:pPr>
-        <w:spacing w:after="0"/>
-        <w:jc w:val="left"/>
-        <w:rPr>
-          <w:b/>
-        </w:rPr>
-      </w:pPr>
-    </w:p>
-    <w:p>
-      <w:pPr>
-        <w:spacing w:after="0"/>
-        <w:jc w:val="left"/>
-        <w:rPr>
-          <w:b/>
-        </w:rPr>
-      </w:pPr>
-      <w:r>
-        <w:rPr>
-          <w:b/>
-        </w:rPr>
-        <w:t xml:space="preserve">Figure 1 Evaluation of TMM Normalized </w:t>
-      </w:r>
-      <w:r>
-        <w:rPr>
-          <w:b/>
-        </w:rPr>
-        <w:t>CPM</w:t>
-      </w:r>
-      <w:r>
-        <w:rPr>
-          <w:b/>
-        </w:rPr>
-        <w:t xml:space="preserve"> for all samples using the top 200 genes (by overall v</w:t>
-      </w:r>
-      <w:r>
-        <w:rPr>
-          <w:b/>
-        </w:rPr>
-        <w:t xml:space="preserve">ariance).  </w:t>
-      </w:r>
-      <w:proofErr w:type="gramStart"/>
-      <w:r>
-        <w:rPr>
-          <w:b/>
-        </w:rPr>
-        <w:t xml:space="preserve">Principal components </w:t>
-      </w:r>
-      <w:r>
-        <w:rPr>
-          <w:b/>
-        </w:rPr>
-        <w:t>(A</w:t>
-      </w:r>
-      <w:r>
-        <w:rPr>
-          <w:b/>
-        </w:rPr>
-        <w:t>, B).</w:t>
-      </w:r>
-      <w:proofErr w:type="gramEnd"/>
-      <w:r>
-        <w:rPr>
-          <w:b/>
-        </w:rPr>
-        <w:t xml:space="preserve"> Samples were clustered using agglomerative hierarchical clustering with either complete</w:t>
-      </w:r>
-      <w:r>
-        <w:rPr>
-          <w:b/>
-        </w:rPr>
-        <w:t xml:space="preserve"> </w:t>
-      </w:r>
-      <w:r>
-        <w:rPr>
-          <w:b/>
-        </w:rPr>
-        <w:t xml:space="preserve">(C), average (D) or </w:t>
-      </w:r>
-      <w:proofErr w:type="gramStart"/>
-      <w:r>
-        <w:rPr>
-          <w:b/>
-        </w:rPr>
-        <w:t>single(</w:t>
-      </w:r>
-      <w:proofErr w:type="gramEnd"/>
-      <w:r>
-        <w:rPr>
-          <w:b/>
-        </w:rPr>
-        <w:t>E) l</w:t>
-      </w:r>
-      <w:r>
-        <w:rPr>
-          <w:b/>
-        </w:rPr>
-        <w:t>inkage  and Manhattan distance.  Leaves with red labels correspond to samples sequenced at DNA Link.</w:t>
-      </w:r>
-    </w:p>
-    <w:p>
-      <w:pPr>
-        <w:spacing w:after="0"/>
-        <w:jc w:val="left"/>
-        <w:rPr>
-          <w:b/>
-        </w:rPr>
-      </w:pPr>
-      <w:r>
-        <w:rPr>
-          <w:b/>
-          <w:noProof/>
-        </w:rPr>
-        <w:lastRenderedPageBreak/>
-        <w:drawing>
-          <wp:inline distT="0" distB="0" distL="0" distR="0" wp14:anchorId="08B0CF81" wp14:editId="193DD53D">
-            <wp:extent cx="3051794" cy="1489417"/>
-            <wp:effectExtent l="0" t="0" r="0" b="9525"/>
-            <wp:docPr id="15" name="Picture 15" descr="Macintosh HD:Users:afaranda:Documents:CISC683_Project:ECMB_Samples_Top_ 200 _Ranked_Class.png"/>
-            <wp:cNvGraphicFramePr>
-              <a:graphicFrameLocks xmlns:a="http://schemas.openxmlformats.org/drawingml/2006/main" noChangeAspect="1"/>
-            </wp:cNvGraphicFramePr>
-            <a:graphic xmlns:a="http://schemas.openxmlformats.org/drawingml/2006/main">
-              <a:graphicData uri="http://schemas.openxmlformats.org/drawingml/2006/picture">
-                <pic:pic xmlns:pic="http://schemas.openxmlformats.org/drawingml/2006/picture">
-                  <pic:nvPicPr>
-                    <pic:cNvPr id="0" name="Picture 6" descr="Macintosh HD:Users:afaranda:Documents:CISC683_Project:ECMB_Samples_Top_ 200 _Ranked_Class.png"/>
                     <pic:cNvPicPr>
                       <a:picLocks noChangeAspect="1" noChangeArrowheads="1"/>
                     </pic:cNvPicPr>
@@ -1523,6 +1697,450 @@
           </wp:inline>
         </w:drawing>
       </w:r>
+      <w:r>
+        <w:rPr>
+          <w:b/>
+          <w:noProof/>
+        </w:rPr>
+        <w:drawing>
+          <wp:inline distT="0" distB="0" distL="0" distR="0" wp14:anchorId="691F1262" wp14:editId="4CE01988">
+            <wp:extent cx="3051810" cy="1241474"/>
+            <wp:effectExtent l="0" t="0" r="0" b="3175"/>
+            <wp:docPr id="7" name="Picture 7" descr="Macintosh HD:Users:afaranda:Documents:CISC683_Project:ECPM_Samples_Top_ 200 _Ranked_Lab.png"/>
+            <wp:cNvGraphicFramePr>
+              <a:graphicFrameLocks xmlns:a="http://schemas.openxmlformats.org/drawingml/2006/main" noChangeAspect="1"/>
+            </wp:cNvGraphicFramePr>
+            <a:graphic xmlns:a="http://schemas.openxmlformats.org/drawingml/2006/main">
+              <a:graphicData uri="http://schemas.openxmlformats.org/drawingml/2006/picture">
+                <pic:pic xmlns:pic="http://schemas.openxmlformats.org/drawingml/2006/picture">
+                  <pic:nvPicPr>
+                    <pic:cNvPr id="0" name="Picture 3" descr="Macintosh HD:Users:afaranda:Documents:CISC683_Project:ECPM_Samples_Top_ 200 _Ranked_Lab.png"/>
+                    <pic:cNvPicPr>
+                      <a:picLocks noChangeAspect="1" noChangeArrowheads="1"/>
+                    </pic:cNvPicPr>
+                  </pic:nvPicPr>
+                  <pic:blipFill>
+                    <a:blip r:embed="rId16">
+                      <a:extLst>
+                        <a:ext uri="{28A0092B-C50C-407E-A947-70E740481C1C}">
+                          <a14:useLocalDpi xmlns:a14="http://schemas.microsoft.com/office/drawing/2010/main" val="0"/>
+                        </a:ext>
+                      </a:extLst>
+                    </a:blip>
+                    <a:srcRect/>
+                    <a:stretch>
+                      <a:fillRect/>
+                    </a:stretch>
+                  </pic:blipFill>
+                  <pic:spPr bwMode="auto">
+                    <a:xfrm>
+                      <a:off x="0" y="0"/>
+                      <a:ext cx="3052445" cy="1241732"/>
+                    </a:xfrm>
+                    <a:prstGeom prst="rect">
+                      <a:avLst/>
+                    </a:prstGeom>
+                    <a:noFill/>
+                    <a:ln>
+                      <a:noFill/>
+                    </a:ln>
+                  </pic:spPr>
+                </pic:pic>
+              </a:graphicData>
+            </a:graphic>
+          </wp:inline>
+        </w:drawing>
+      </w:r>
+    </w:p>
+    <w:p>
+      <w:pPr>
+        <w:spacing w:after="0"/>
+        <w:jc w:val="left"/>
+        <w:rPr>
+          <w:b/>
+        </w:rPr>
+      </w:pPr>
+      <w:r>
+        <w:rPr>
+          <w:b/>
+          <w:noProof/>
+        </w:rPr>
+        <w:drawing>
+          <wp:inline distT="0" distB="0" distL="0" distR="0" wp14:anchorId="3488A2F1" wp14:editId="43C0FB52">
+            <wp:extent cx="3051466" cy="1483494"/>
+            <wp:effectExtent l="0" t="0" r="0" b="0"/>
+            <wp:docPr id="24" name="Picture 24" descr="Macintosh HD:Users:afaranda:Documents:CISC683_Project:ecpm _Samples_Top_ 200 _ manhattan _ complete _cluster.png"/>
+            <wp:cNvGraphicFramePr>
+              <a:graphicFrameLocks xmlns:a="http://schemas.openxmlformats.org/drawingml/2006/main" noChangeAspect="1"/>
+            </wp:cNvGraphicFramePr>
+            <a:graphic xmlns:a="http://schemas.openxmlformats.org/drawingml/2006/main">
+              <a:graphicData uri="http://schemas.openxmlformats.org/drawingml/2006/picture">
+                <pic:pic xmlns:pic="http://schemas.openxmlformats.org/drawingml/2006/picture">
+                  <pic:nvPicPr>
+                    <pic:cNvPr id="0" name="Picture 10" descr="Macintosh HD:Users:afaranda:Documents:CISC683_Project:ecpm _Samples_Top_ 200 _ manhattan _ complete _cluster.png"/>
+                    <pic:cNvPicPr>
+                      <a:picLocks noChangeAspect="1" noChangeArrowheads="1"/>
+                    </pic:cNvPicPr>
+                  </pic:nvPicPr>
+                  <pic:blipFill rotWithShape="1">
+                    <a:blip r:embed="rId17">
+                      <a:extLst>
+                        <a:ext uri="{28A0092B-C50C-407E-A947-70E740481C1C}">
+                          <a14:useLocalDpi xmlns:a14="http://schemas.microsoft.com/office/drawing/2010/main" val="0"/>
+                        </a:ext>
+                      </a:extLst>
+                    </a:blip>
+                    <a:srcRect t="20993" b="15471"/>
+                    <a:stretch/>
+                  </pic:blipFill>
+                  <pic:spPr bwMode="auto">
+                    <a:xfrm>
+                      <a:off x="0" y="0"/>
+                      <a:ext cx="3052445" cy="1483970"/>
+                    </a:xfrm>
+                    <a:prstGeom prst="rect">
+                      <a:avLst/>
+                    </a:prstGeom>
+                    <a:noFill/>
+                    <a:ln>
+                      <a:noFill/>
+                    </a:ln>
+                    <a:extLst>
+                      <a:ext uri="{53640926-AAD7-44d8-BBD7-CCE9431645EC}">
+                        <a14:shadowObscured xmlns:a14="http://schemas.microsoft.com/office/drawing/2010/main"/>
+                      </a:ext>
+                    </a:extLst>
+                  </pic:spPr>
+                </pic:pic>
+              </a:graphicData>
+            </a:graphic>
+          </wp:inline>
+        </w:drawing>
+      </w:r>
+    </w:p>
+    <w:p>
+      <w:pPr>
+        <w:spacing w:after="0"/>
+        <w:jc w:val="left"/>
+        <w:rPr>
+          <w:b/>
+        </w:rPr>
+      </w:pPr>
+      <w:r>
+        <w:rPr>
+          <w:b/>
+          <w:noProof/>
+        </w:rPr>
+        <w:drawing>
+          <wp:inline distT="0" distB="0" distL="0" distR="0" wp14:anchorId="198D831A" wp14:editId="16B6B7A3">
+            <wp:extent cx="3050938" cy="1487103"/>
+            <wp:effectExtent l="0" t="0" r="0" b="12065"/>
+            <wp:docPr id="25" name="Picture 25" descr="Macintosh HD:Users:afaranda:Documents:CISC683_Project:ecpm _Samples_Top_ 200 _ manhattan _ average _cluster.png"/>
+            <wp:cNvGraphicFramePr>
+              <a:graphicFrameLocks xmlns:a="http://schemas.openxmlformats.org/drawingml/2006/main" noChangeAspect="1"/>
+            </wp:cNvGraphicFramePr>
+            <a:graphic xmlns:a="http://schemas.openxmlformats.org/drawingml/2006/main">
+              <a:graphicData uri="http://schemas.openxmlformats.org/drawingml/2006/picture">
+                <pic:pic xmlns:pic="http://schemas.openxmlformats.org/drawingml/2006/picture">
+                  <pic:nvPicPr>
+                    <pic:cNvPr id="0" name="Picture 11" descr="Macintosh HD:Users:afaranda:Documents:CISC683_Project:ecpm _Samples_Top_ 200 _ manhattan _ average _cluster.png"/>
+                    <pic:cNvPicPr>
+                      <a:picLocks noChangeAspect="1" noChangeArrowheads="1"/>
+                    </pic:cNvPicPr>
+                  </pic:nvPicPr>
+                  <pic:blipFill rotWithShape="1">
+                    <a:blip r:embed="rId18">
+                      <a:extLst>
+                        <a:ext uri="{28A0092B-C50C-407E-A947-70E740481C1C}">
+                          <a14:useLocalDpi xmlns:a14="http://schemas.microsoft.com/office/drawing/2010/main" val="0"/>
+                        </a:ext>
+                      </a:extLst>
+                    </a:blip>
+                    <a:srcRect t="23203" b="16567"/>
+                    <a:stretch/>
+                  </pic:blipFill>
+                  <pic:spPr bwMode="auto">
+                    <a:xfrm>
+                      <a:off x="0" y="0"/>
+                      <a:ext cx="3052445" cy="1487837"/>
+                    </a:xfrm>
+                    <a:prstGeom prst="rect">
+                      <a:avLst/>
+                    </a:prstGeom>
+                    <a:noFill/>
+                    <a:ln>
+                      <a:noFill/>
+                    </a:ln>
+                    <a:extLst>
+                      <a:ext uri="{53640926-AAD7-44d8-BBD7-CCE9431645EC}">
+                        <a14:shadowObscured xmlns:a14="http://schemas.microsoft.com/office/drawing/2010/main"/>
+                      </a:ext>
+                    </a:extLst>
+                  </pic:spPr>
+                </pic:pic>
+              </a:graphicData>
+            </a:graphic>
+          </wp:inline>
+        </w:drawing>
+      </w:r>
+    </w:p>
+    <w:p>
+      <w:pPr>
+        <w:spacing w:after="0"/>
+        <w:jc w:val="left"/>
+        <w:rPr>
+          <w:b/>
+        </w:rPr>
+      </w:pPr>
+      <w:r>
+        <w:rPr>
+          <w:b/>
+          <w:noProof/>
+        </w:rPr>
+        <w:drawing>
+          <wp:inline distT="0" distB="0" distL="0" distR="0" wp14:anchorId="429FC236" wp14:editId="3DFD4696">
+            <wp:extent cx="3050873" cy="1357162"/>
+            <wp:effectExtent l="0" t="0" r="0" b="0"/>
+            <wp:docPr id="26" name="Picture 26" descr="Macintosh HD:Users:afaranda:Documents:CISC683_Project:ecpm _Samples_Top_ 200 _ manhattan _ single _cluster.png"/>
+            <wp:cNvGraphicFramePr>
+              <a:graphicFrameLocks xmlns:a="http://schemas.openxmlformats.org/drawingml/2006/main" noChangeAspect="1"/>
+            </wp:cNvGraphicFramePr>
+            <a:graphic xmlns:a="http://schemas.openxmlformats.org/drawingml/2006/main">
+              <a:graphicData uri="http://schemas.openxmlformats.org/drawingml/2006/picture">
+                <pic:pic xmlns:pic="http://schemas.openxmlformats.org/drawingml/2006/picture">
+                  <pic:nvPicPr>
+                    <pic:cNvPr id="0" name="Picture 12" descr="Macintosh HD:Users:afaranda:Documents:CISC683_Project:ecpm _Samples_Top_ 200 _ manhattan _ single _cluster.png"/>
+                    <pic:cNvPicPr>
+                      <a:picLocks noChangeAspect="1" noChangeArrowheads="1"/>
+                    </pic:cNvPicPr>
+                  </pic:nvPicPr>
+                  <pic:blipFill rotWithShape="1">
+                    <a:blip r:embed="rId19">
+                      <a:extLst>
+                        <a:ext uri="{28A0092B-C50C-407E-A947-70E740481C1C}">
+                          <a14:useLocalDpi xmlns:a14="http://schemas.microsoft.com/office/drawing/2010/main" val="0"/>
+                        </a:ext>
+                      </a:extLst>
+                    </a:blip>
+                    <a:srcRect t="26518" b="17119"/>
+                    <a:stretch/>
+                  </pic:blipFill>
+                  <pic:spPr bwMode="auto">
+                    <a:xfrm>
+                      <a:off x="0" y="0"/>
+                      <a:ext cx="3052445" cy="1357861"/>
+                    </a:xfrm>
+                    <a:prstGeom prst="rect">
+                      <a:avLst/>
+                    </a:prstGeom>
+                    <a:noFill/>
+                    <a:ln>
+                      <a:noFill/>
+                    </a:ln>
+                    <a:extLst>
+                      <a:ext uri="{53640926-AAD7-44d8-BBD7-CCE9431645EC}">
+                        <a14:shadowObscured xmlns:a14="http://schemas.microsoft.com/office/drawing/2010/main"/>
+                      </a:ext>
+                    </a:extLst>
+                  </pic:spPr>
+                </pic:pic>
+              </a:graphicData>
+            </a:graphic>
+          </wp:inline>
+        </w:drawing>
+      </w:r>
+    </w:p>
+    <w:p>
+      <w:pPr>
+        <w:spacing w:after="0"/>
+        <w:jc w:val="left"/>
+        <w:rPr>
+          <w:b/>
+        </w:rPr>
+      </w:pPr>
+    </w:p>
+    <w:p>
+      <w:pPr>
+        <w:spacing w:after="0"/>
+        <w:jc w:val="left"/>
+        <w:rPr>
+          <w:b/>
+          <w:sz w:val="18"/>
+          <w:szCs w:val="18"/>
+        </w:rPr>
+      </w:pPr>
+      <w:r>
+        <w:rPr>
+          <w:b/>
+          <w:sz w:val="18"/>
+          <w:szCs w:val="18"/>
+        </w:rPr>
+        <w:t xml:space="preserve">Figure 1 Evaluation of TMM Normalized </w:t>
+      </w:r>
+      <w:r>
+        <w:rPr>
+          <w:b/>
+          <w:sz w:val="18"/>
+          <w:szCs w:val="18"/>
+        </w:rPr>
+        <w:t>CPM</w:t>
+      </w:r>
+      <w:r>
+        <w:rPr>
+          <w:b/>
+          <w:sz w:val="18"/>
+          <w:szCs w:val="18"/>
+        </w:rPr>
+        <w:t xml:space="preserve"> for all samples using the top 200 genes (by overall v</w:t>
+      </w:r>
+      <w:r>
+        <w:rPr>
+          <w:b/>
+          <w:sz w:val="18"/>
+          <w:szCs w:val="18"/>
+        </w:rPr>
+        <w:t xml:space="preserve">ariance).  </w:t>
+      </w:r>
+      <w:proofErr w:type="gramStart"/>
+      <w:r>
+        <w:rPr>
+          <w:b/>
+          <w:sz w:val="18"/>
+          <w:szCs w:val="18"/>
+        </w:rPr>
+        <w:t xml:space="preserve">Principal components </w:t>
+      </w:r>
+      <w:r>
+        <w:rPr>
+          <w:b/>
+          <w:sz w:val="18"/>
+          <w:szCs w:val="18"/>
+        </w:rPr>
+        <w:t>(A</w:t>
+      </w:r>
+      <w:r>
+        <w:rPr>
+          <w:b/>
+          <w:sz w:val="18"/>
+          <w:szCs w:val="18"/>
+        </w:rPr>
+        <w:t>, B).</w:t>
+      </w:r>
+      <w:proofErr w:type="gramEnd"/>
+      <w:r>
+        <w:rPr>
+          <w:b/>
+          <w:sz w:val="18"/>
+          <w:szCs w:val="18"/>
+        </w:rPr>
+        <w:t xml:space="preserve"> Samples were clustered using agglomerative hierarchical clustering with either complete</w:t>
+      </w:r>
+      <w:r>
+        <w:rPr>
+          <w:b/>
+          <w:sz w:val="18"/>
+          <w:szCs w:val="18"/>
+        </w:rPr>
+        <w:t xml:space="preserve"> </w:t>
+      </w:r>
+      <w:r>
+        <w:rPr>
+          <w:b/>
+          <w:sz w:val="18"/>
+          <w:szCs w:val="18"/>
+        </w:rPr>
+        <w:t xml:space="preserve">(C), average (D) or </w:t>
+      </w:r>
+      <w:proofErr w:type="gramStart"/>
+      <w:r>
+        <w:rPr>
+          <w:b/>
+          <w:sz w:val="18"/>
+          <w:szCs w:val="18"/>
+        </w:rPr>
+        <w:t>single(</w:t>
+      </w:r>
+      <w:proofErr w:type="gramEnd"/>
+      <w:r>
+        <w:rPr>
+          <w:b/>
+          <w:sz w:val="18"/>
+          <w:szCs w:val="18"/>
+        </w:rPr>
+        <w:t>E) l</w:t>
+      </w:r>
+      <w:r>
+        <w:rPr>
+          <w:b/>
+          <w:sz w:val="18"/>
+          <w:szCs w:val="18"/>
+        </w:rPr>
+        <w:t>inkage  and Manhattan distance.  Leaves with red labels correspond to samples sequenced at DNA Link.</w:t>
+      </w:r>
+    </w:p>
+    <w:p>
+      <w:pPr>
+        <w:spacing w:after="0"/>
+        <w:jc w:val="left"/>
+        <w:rPr>
+          <w:b/>
+        </w:rPr>
+      </w:pPr>
+      <w:r>
+        <w:rPr>
+          <w:b/>
+          <w:noProof/>
+        </w:rPr>
+        <w:lastRenderedPageBreak/>
+        <w:drawing>
+          <wp:inline distT="0" distB="0" distL="0" distR="0" wp14:anchorId="08B0CF81" wp14:editId="193DD53D">
+            <wp:extent cx="3051794" cy="1489417"/>
+            <wp:effectExtent l="0" t="0" r="0" b="9525"/>
+            <wp:docPr id="15" name="Picture 15" descr="Macintosh HD:Users:afaranda:Documents:CISC683_Project:ECMB_Samples_Top_ 200 _Ranked_Class.png"/>
+            <wp:cNvGraphicFramePr>
+              <a:graphicFrameLocks xmlns:a="http://schemas.openxmlformats.org/drawingml/2006/main" noChangeAspect="1"/>
+            </wp:cNvGraphicFramePr>
+            <a:graphic xmlns:a="http://schemas.openxmlformats.org/drawingml/2006/main">
+              <a:graphicData uri="http://schemas.openxmlformats.org/drawingml/2006/picture">
+                <pic:pic xmlns:pic="http://schemas.openxmlformats.org/drawingml/2006/picture">
+                  <pic:nvPicPr>
+                    <pic:cNvPr id="0" name="Picture 6" descr="Macintosh HD:Users:afaranda:Documents:CISC683_Project:ECMB_Samples_Top_ 200 _Ranked_Class.png"/>
+                    <pic:cNvPicPr>
+                      <a:picLocks noChangeAspect="1" noChangeArrowheads="1"/>
+                    </pic:cNvPicPr>
+                  </pic:nvPicPr>
+                  <pic:blipFill>
+                    <a:blip r:embed="rId20">
+                      <a:extLst>
+                        <a:ext uri="{28A0092B-C50C-407E-A947-70E740481C1C}">
+                          <a14:useLocalDpi xmlns:a14="http://schemas.microsoft.com/office/drawing/2010/main" val="0"/>
+                        </a:ext>
+                      </a:extLst>
+                    </a:blip>
+                    <a:srcRect/>
+                    <a:stretch>
+                      <a:fillRect/>
+                    </a:stretch>
+                  </pic:blipFill>
+                  <pic:spPr bwMode="auto">
+                    <a:xfrm>
+                      <a:off x="0" y="0"/>
+                      <a:ext cx="3052445" cy="1489735"/>
+                    </a:xfrm>
+                    <a:prstGeom prst="rect">
+                      <a:avLst/>
+                    </a:prstGeom>
+                    <a:noFill/>
+                    <a:ln>
+                      <a:noFill/>
+                    </a:ln>
+                  </pic:spPr>
+                </pic:pic>
+              </a:graphicData>
+            </a:graphic>
+          </wp:inline>
+        </w:drawing>
+      </w:r>
     </w:p>
     <w:p>
       <w:pPr>
@@ -1555,7 +2173,7 @@
                     </pic:cNvPicPr>
                   </pic:nvPicPr>
                   <pic:blipFill>
-                    <a:blip r:embed="rId16">
+                    <a:blip r:embed="rId21">
                       <a:extLst>
                         <a:ext uri="{28A0092B-C50C-407E-A947-70E740481C1C}">
                           <a14:useLocalDpi xmlns:a14="http://schemas.microsoft.com/office/drawing/2010/main" val="0"/>
@@ -1617,7 +2235,7 @@
                     </pic:cNvPicPr>
                   </pic:nvPicPr>
                   <pic:blipFill rotWithShape="1">
-                    <a:blip r:embed="rId17">
+                    <a:blip r:embed="rId22">
                       <a:extLst>
                         <a:ext uri="{28A0092B-C50C-407E-A947-70E740481C1C}">
                           <a14:useLocalDpi xmlns:a14="http://schemas.microsoft.com/office/drawing/2010/main" val="0"/>
@@ -1679,7 +2297,7 @@
                     </pic:cNvPicPr>
                   </pic:nvPicPr>
                   <pic:blipFill rotWithShape="1">
-                    <a:blip r:embed="rId18">
+                    <a:blip r:embed="rId23">
                       <a:extLst>
                         <a:ext uri="{28A0092B-C50C-407E-A947-70E740481C1C}">
                           <a14:useLocalDpi xmlns:a14="http://schemas.microsoft.com/office/drawing/2010/main" val="0"/>
@@ -1747,7 +2365,7 @@
                     </pic:cNvPicPr>
                   </pic:nvPicPr>
                   <pic:blipFill rotWithShape="1">
-                    <a:blip r:embed="rId19">
+                    <a:blip r:embed="rId24">
                       <a:extLst>
                         <a:ext uri="{28A0092B-C50C-407E-A947-70E740481C1C}">
                           <a14:useLocalDpi xmlns:a14="http://schemas.microsoft.com/office/drawing/2010/main" val="0"/>
@@ -1786,10 +2404,16 @@
       <w:pPr>
         <w:spacing w:after="0"/>
         <w:jc w:val="left"/>
+        <w:rPr>
+          <w:sz w:val="18"/>
+          <w:szCs w:val="18"/>
+        </w:rPr>
       </w:pPr>
       <w:r>
         <w:rPr>
           <w:b/>
+          <w:sz w:val="18"/>
+          <w:szCs w:val="18"/>
         </w:rPr>
         <w:t xml:space="preserve">Figure 2 Evaluation of Batch Corrected CPM for all samples using the top 200 genes (by overall variance).  </w:t>
       </w:r>
@@ -1797,6 +2421,8 @@
       <w:r>
         <w:rPr>
           <w:b/>
+          <w:sz w:val="18"/>
+          <w:szCs w:val="18"/>
         </w:rPr>
         <w:t>Principal Components (A, B).</w:t>
       </w:r>
@@ -1804,6 +2430,8 @@
       <w:r>
         <w:rPr>
           <w:b/>
+          <w:sz w:val="18"/>
+          <w:szCs w:val="18"/>
         </w:rPr>
         <w:t xml:space="preserve"> Samples were clustered using agglomerative hierarchical clustering with either complete (C), average (D) or single (E) </w:t>
       </w:r>
@@ -1811,6 +2439,8 @@
       <w:r>
         <w:rPr>
           <w:b/>
+          <w:sz w:val="18"/>
+          <w:szCs w:val="18"/>
         </w:rPr>
         <w:t>linkage  and</w:t>
       </w:r>
@@ -1818,12 +2448,16 @@
       <w:r>
         <w:rPr>
           <w:b/>
+          <w:sz w:val="18"/>
+          <w:szCs w:val="18"/>
         </w:rPr>
         <w:t xml:space="preserve"> Manhattan distance.</w:t>
       </w:r>
       <w:r>
         <w:rPr>
           <w:b/>
+          <w:sz w:val="18"/>
+          <w:szCs w:val="18"/>
         </w:rPr>
         <w:t xml:space="preserve">  Leaves with red labels correspond to samples sequenced at DNA Link.</w:t>
       </w:r>
@@ -7521,7 +8155,7 @@
         <w:pStyle w:val="Caption"/>
         <w:jc w:val="both"/>
       </w:pPr>
-      <w:bookmarkStart w:id="0" w:name="_Ref279755490"/>
+      <w:bookmarkStart w:id="1" w:name="_Ref279755490"/>
     </w:p>
     <w:p>
       <w:pPr>
@@ -7719,7 +8353,7 @@
         <w:jc w:val="both"/>
       </w:pPr>
     </w:p>
-    <w:bookmarkEnd w:id="0"/>
+    <w:bookmarkEnd w:id="1"/>
     <w:p>
       <w:pPr>
         <w:spacing w:after="0"/>
@@ -7780,7 +8414,6 @@
                 <w:sz w:val="18"/>
                 <w:szCs w:val="18"/>
               </w:rPr>
-              <w:lastRenderedPageBreak/>
               <w:t xml:space="preserve">Number of Clusters, k = </w:t>
             </w:r>
             <w:r>
@@ -13527,7 +14160,7 @@
     <w:p>
       <w:pPr>
         <w:sectPr>
-          <w:headerReference w:type="even" r:id="rId20"/>
+          <w:headerReference w:type="even" r:id="rId25"/>
           <w:type w:val="continuous"/>
           <w:pgSz w:w="12240" w:h="15840" w:code="1"/>
           <w:pgMar w:top="1224" w:right="1080" w:bottom="1440" w:left="1080" w:header="720" w:footer="720" w:gutter="0"/>
@@ -13546,8 +14179,6 @@
           <w:docGrid w:linePitch="360"/>
         </w:sectPr>
       </w:pPr>
-      <w:bookmarkStart w:id="1" w:name="_GoBack"/>
-      <w:bookmarkEnd w:id="1"/>
     </w:p>
     <w:p>
       <w:r>
@@ -13573,7 +14204,7 @@
                     </pic:cNvPicPr>
                   </pic:nvPicPr>
                   <pic:blipFill>
-                    <a:blip r:embed="rId21">
+                    <a:blip r:embed="rId26">
                       <a:extLst>
                         <a:ext uri="{28A0092B-C50C-407E-A947-70E740481C1C}">
                           <a14:useLocalDpi xmlns:a14="http://schemas.microsoft.com/office/drawing/2010/main" val="0"/>
@@ -13662,7 +14293,7 @@
       <w:r>
         <w:t xml:space="preserve"> citation format: </w:t>
       </w:r>
-      <w:hyperlink r:id="rId22" w:history="1">
+      <w:hyperlink r:id="rId27" w:history="1">
         <w:r>
           <w:rPr>
             <w:rStyle w:val="Hyperlink"/>
@@ -13813,8 +14444,13 @@
       <w:r>
         <w:t xml:space="preserve">] </w:t>
       </w:r>
-      <w:r>
-        <w:t xml:space="preserve">according to </w:t>
+      <w:proofErr w:type="gramStart"/>
+      <w:r>
+        <w:t>according</w:t>
+      </w:r>
+      <w:proofErr w:type="gramEnd"/>
+      <w:r>
+        <w:t xml:space="preserve"> to </w:t>
       </w:r>
       <w:r>
         <w:t>ACM</w:t>
@@ -17024,6 +17660,29 @@
       <w:sz w:val="17"/>
     </w:rPr>
   </w:style>
+  <w:style w:type="table" w:styleId="TableGrid">
+    <w:name w:val="Table Grid"/>
+    <w:basedOn w:val="TableNormal"/>
+    <w:uiPriority w:val="59"/>
+    <w:rsid w:val="005340A3"/>
+    <w:tblPr>
+      <w:tblInd w:w="0" w:type="dxa"/>
+      <w:tblBorders>
+        <w:top w:val="single" w:sz="4" w:space="0" w:color="auto"/>
+        <w:left w:val="single" w:sz="4" w:space="0" w:color="auto"/>
+        <w:bottom w:val="single" w:sz="4" w:space="0" w:color="auto"/>
+        <w:right w:val="single" w:sz="4" w:space="0" w:color="auto"/>
+        <w:insideH w:val="single" w:sz="4" w:space="0" w:color="auto"/>
+        <w:insideV w:val="single" w:sz="4" w:space="0" w:color="auto"/>
+      </w:tblBorders>
+      <w:tblCellMar>
+        <w:top w:w="0" w:type="dxa"/>
+        <w:left w:w="108" w:type="dxa"/>
+        <w:bottom w:w="0" w:type="dxa"/>
+        <w:right w:w="108" w:type="dxa"/>
+      </w:tblCellMar>
+    </w:tblPr>
+  </w:style>
 </w:styles>
 </file>
 
@@ -18238,6 +18897,29 @@
       <w:kern w:val="18"/>
       <w:sz w:val="17"/>
     </w:rPr>
+  </w:style>
+  <w:style w:type="table" w:styleId="TableGrid">
+    <w:name w:val="Table Grid"/>
+    <w:basedOn w:val="TableNormal"/>
+    <w:uiPriority w:val="59"/>
+    <w:rsid w:val="005340A3"/>
+    <w:tblPr>
+      <w:tblInd w:w="0" w:type="dxa"/>
+      <w:tblBorders>
+        <w:top w:val="single" w:sz="4" w:space="0" w:color="auto"/>
+        <w:left w:val="single" w:sz="4" w:space="0" w:color="auto"/>
+        <w:bottom w:val="single" w:sz="4" w:space="0" w:color="auto"/>
+        <w:right w:val="single" w:sz="4" w:space="0" w:color="auto"/>
+        <w:insideH w:val="single" w:sz="4" w:space="0" w:color="auto"/>
+        <w:insideV w:val="single" w:sz="4" w:space="0" w:color="auto"/>
+      </w:tblBorders>
+      <w:tblCellMar>
+        <w:top w:w="0" w:type="dxa"/>
+        <w:left w:w="108" w:type="dxa"/>
+        <w:bottom w:w="0" w:type="dxa"/>
+        <w:right w:w="108" w:type="dxa"/>
+      </w:tblCellMar>
+    </w:tblPr>
   </w:style>
 </w:styles>
 </file>
@@ -18567,7 +19249,7 @@
 </file>
 
 <file path=customXml/itemProps1.xml><?xml version="1.0" encoding="utf-8"?>
-<ds:datastoreItem xmlns:ds="http://schemas.openxmlformats.org/officeDocument/2006/customXml" ds:itemID="{D8CFE1F6-3CEF-534E-A96F-C0BC10F03602}">
+<ds:datastoreItem xmlns:ds="http://schemas.openxmlformats.org/officeDocument/2006/customXml" ds:itemID="{769085CE-E65A-A040-9BF4-6DC68CC1BD65}">
   <ds:schemaRefs>
     <ds:schemaRef ds:uri="http://schemas.openxmlformats.org/officeDocument/2006/bibliography"/>
   </ds:schemaRefs>

</xml_diff>